<commit_message>
Changed process and project report
</commit_message>
<xml_diff>
--- a/Documentation/ProcessReport.docx
+++ b/Documentation/ProcessReport.docx
@@ -322,7 +322,7 @@
           <w:r>
             <w:fldChar w:fldCharType="separate"/>
           </w:r>
-          <w:hyperlink w:anchor="_Toc468267477" w:history="1">
+          <w:hyperlink w:anchor="_Toc468444617" w:history="1">
             <w:r>
               <w:rPr>
                 <w:rStyle w:val="Hypertextovodkaz"/>
@@ -367,7 +367,7 @@
                 <w:noProof/>
                 <w:webHidden/>
               </w:rPr>
-              <w:instrText xml:space="preserve"> PAGEREF _Toc468267477 \h </w:instrText>
+              <w:instrText xml:space="preserve"> PAGEREF _Toc468444617 \h </w:instrText>
             </w:r>
             <w:r>
               <w:rPr>
@@ -412,7 +412,7 @@
               <w:lang w:eastAsia="cs-CZ"/>
             </w:rPr>
           </w:pPr>
-          <w:hyperlink w:anchor="_Toc468267478" w:history="1">
+          <w:hyperlink w:anchor="_Toc468444618" w:history="1">
             <w:r>
               <w:rPr>
                 <w:rStyle w:val="Hypertextovodkaz"/>
@@ -457,7 +457,7 @@
                 <w:noProof/>
                 <w:webHidden/>
               </w:rPr>
-              <w:instrText xml:space="preserve"> PAGEREF _Toc468267478 \h </w:instrText>
+              <w:instrText xml:space="preserve"> PAGEREF _Toc468444618 \h </w:instrText>
             </w:r>
             <w:r>
               <w:rPr>
@@ -501,7 +501,7 @@
               <w:lang w:eastAsia="cs-CZ"/>
             </w:rPr>
           </w:pPr>
-          <w:hyperlink w:anchor="_Toc468267479" w:history="1">
+          <w:hyperlink w:anchor="_Toc468444619" w:history="1">
             <w:r>
               <w:rPr>
                 <w:rStyle w:val="Hypertextovodkaz"/>
@@ -529,7 +529,7 @@
                 <w:noProof/>
                 <w:webHidden/>
               </w:rPr>
-              <w:instrText xml:space="preserve"> PAGEREF _Toc468267479 \h </w:instrText>
+              <w:instrText xml:space="preserve"> PAGEREF _Toc468444619 \h </w:instrText>
             </w:r>
             <w:r>
               <w:rPr>
@@ -573,7 +573,7 @@
               <w:lang w:eastAsia="cs-CZ"/>
             </w:rPr>
           </w:pPr>
-          <w:hyperlink w:anchor="_Toc468267480" w:history="1">
+          <w:hyperlink w:anchor="_Toc468444620" w:history="1">
             <w:r>
               <w:rPr>
                 <w:rStyle w:val="Hypertextovodkaz"/>
@@ -601,7 +601,7 @@
                 <w:noProof/>
                 <w:webHidden/>
               </w:rPr>
-              <w:instrText xml:space="preserve"> PAGEREF _Toc468267480 \h </w:instrText>
+              <w:instrText xml:space="preserve"> PAGEREF _Toc468444620 \h </w:instrText>
             </w:r>
             <w:r>
               <w:rPr>
@@ -645,7 +645,7 @@
               <w:lang w:eastAsia="cs-CZ"/>
             </w:rPr>
           </w:pPr>
-          <w:hyperlink w:anchor="_Toc468267481" w:history="1">
+          <w:hyperlink w:anchor="_Toc468444621" w:history="1">
             <w:r>
               <w:rPr>
                 <w:rStyle w:val="Hypertextovodkaz"/>
@@ -673,7 +673,7 @@
                 <w:noProof/>
                 <w:webHidden/>
               </w:rPr>
-              <w:instrText xml:space="preserve"> PAGEREF _Toc468267481 \h </w:instrText>
+              <w:instrText xml:space="preserve"> PAGEREF _Toc468444621 \h </w:instrText>
             </w:r>
             <w:r>
               <w:rPr>
@@ -717,7 +717,7 @@
               <w:lang w:eastAsia="cs-CZ"/>
             </w:rPr>
           </w:pPr>
-          <w:hyperlink w:anchor="_Toc468267482" w:history="1">
+          <w:hyperlink w:anchor="_Toc468444622" w:history="1">
             <w:r>
               <w:rPr>
                 <w:rStyle w:val="Hypertextovodkaz"/>
@@ -746,7 +746,7 @@
                 <w:noProof/>
                 <w:webHidden/>
               </w:rPr>
-              <w:instrText xml:space="preserve"> PAGEREF _Toc468267482 \h </w:instrText>
+              <w:instrText xml:space="preserve"> PAGEREF _Toc468444622 \h </w:instrText>
             </w:r>
             <w:r>
               <w:rPr>
@@ -790,7 +790,7 @@
               <w:lang w:eastAsia="cs-CZ"/>
             </w:rPr>
           </w:pPr>
-          <w:hyperlink w:anchor="_Toc468267483" w:history="1">
+          <w:hyperlink w:anchor="_Toc468444623" w:history="1">
             <w:r>
               <w:rPr>
                 <w:rStyle w:val="Hypertextovodkaz"/>
@@ -818,7 +818,7 @@
                 <w:noProof/>
                 <w:webHidden/>
               </w:rPr>
-              <w:instrText xml:space="preserve"> PAGEREF _Toc468267483 \h </w:instrText>
+              <w:instrText xml:space="preserve"> PAGEREF _Toc468444623 \h </w:instrText>
             </w:r>
             <w:r>
               <w:rPr>
@@ -863,7 +863,7 @@
               <w:lang w:eastAsia="cs-CZ"/>
             </w:rPr>
           </w:pPr>
-          <w:hyperlink w:anchor="_Toc468267484" w:history="1">
+          <w:hyperlink w:anchor="_Toc468444624" w:history="1">
             <w:r>
               <w:rPr>
                 <w:rStyle w:val="Hypertextovodkaz"/>
@@ -908,7 +908,295 @@
                 <w:noProof/>
                 <w:webHidden/>
               </w:rPr>
-              <w:instrText xml:space="preserve"> PAGEREF _Toc468267484 \h </w:instrText>
+              <w:instrText xml:space="preserve"> PAGEREF _Toc468444624 \h </w:instrText>
+            </w:r>
+            <w:r>
+              <w:rPr>
+                <w:noProof/>
+                <w:webHidden/>
+              </w:rPr>
+            </w:r>
+            <w:r>
+              <w:rPr>
+                <w:noProof/>
+                <w:webHidden/>
+              </w:rPr>
+              <w:fldChar w:fldCharType="separate"/>
+            </w:r>
+            <w:r>
+              <w:rPr>
+                <w:noProof/>
+                <w:webHidden/>
+              </w:rPr>
+              <w:t>8</w:t>
+            </w:r>
+            <w:r>
+              <w:rPr>
+                <w:noProof/>
+                <w:webHidden/>
+              </w:rPr>
+              <w:fldChar w:fldCharType="end"/>
+            </w:r>
+          </w:hyperlink>
+        </w:p>
+        <w:p>
+          <w:pPr>
+            <w:pStyle w:val="Obsah2"/>
+            <w:tabs>
+              <w:tab w:val="right" w:leader="dot" w:pos="9062"/>
+            </w:tabs>
+            <w:rPr>
+              <w:rFonts w:asciiTheme="minorHAnsi" w:eastAsiaTheme="minorEastAsia" w:hAnsiTheme="minorHAnsi"/>
+              <w:noProof/>
+              <w:sz w:val="22"/>
+              <w:lang w:eastAsia="cs-CZ"/>
+            </w:rPr>
+          </w:pPr>
+          <w:hyperlink w:anchor="_Toc468444625" w:history="1">
+            <w:r>
+              <w:rPr>
+                <w:rStyle w:val="Hypertextovodkaz"/>
+                <w:noProof/>
+                <w:lang w:val="en-GB"/>
+              </w:rPr>
+              <w:t>Andreea Buturca</w:t>
+            </w:r>
+            <w:r>
+              <w:rPr>
+                <w:noProof/>
+                <w:webHidden/>
+              </w:rPr>
+              <w:tab/>
+            </w:r>
+            <w:r>
+              <w:rPr>
+                <w:noProof/>
+                <w:webHidden/>
+              </w:rPr>
+              <w:fldChar w:fldCharType="begin"/>
+            </w:r>
+            <w:r>
+              <w:rPr>
+                <w:noProof/>
+                <w:webHidden/>
+              </w:rPr>
+              <w:instrText xml:space="preserve"> PAGEREF _Toc468444625 \h </w:instrText>
+            </w:r>
+            <w:r>
+              <w:rPr>
+                <w:noProof/>
+                <w:webHidden/>
+              </w:rPr>
+            </w:r>
+            <w:r>
+              <w:rPr>
+                <w:noProof/>
+                <w:webHidden/>
+              </w:rPr>
+              <w:fldChar w:fldCharType="separate"/>
+            </w:r>
+            <w:r>
+              <w:rPr>
+                <w:noProof/>
+                <w:webHidden/>
+              </w:rPr>
+              <w:t>8</w:t>
+            </w:r>
+            <w:r>
+              <w:rPr>
+                <w:noProof/>
+                <w:webHidden/>
+              </w:rPr>
+              <w:fldChar w:fldCharType="end"/>
+            </w:r>
+          </w:hyperlink>
+        </w:p>
+        <w:p>
+          <w:pPr>
+            <w:pStyle w:val="Obsah2"/>
+            <w:tabs>
+              <w:tab w:val="right" w:leader="dot" w:pos="9062"/>
+            </w:tabs>
+            <w:rPr>
+              <w:rFonts w:asciiTheme="minorHAnsi" w:eastAsiaTheme="minorEastAsia" w:hAnsiTheme="minorHAnsi"/>
+              <w:noProof/>
+              <w:sz w:val="22"/>
+              <w:lang w:eastAsia="cs-CZ"/>
+            </w:rPr>
+          </w:pPr>
+          <w:hyperlink w:anchor="_Toc468444626" w:history="1">
+            <w:r>
+              <w:rPr>
+                <w:rStyle w:val="Hypertextovodkaz"/>
+                <w:noProof/>
+                <w:lang w:val="en-GB"/>
+              </w:rPr>
+              <w:t>Karolina Beliharova</w:t>
+            </w:r>
+            <w:r>
+              <w:rPr>
+                <w:noProof/>
+                <w:webHidden/>
+              </w:rPr>
+              <w:tab/>
+            </w:r>
+            <w:r>
+              <w:rPr>
+                <w:noProof/>
+                <w:webHidden/>
+              </w:rPr>
+              <w:fldChar w:fldCharType="begin"/>
+            </w:r>
+            <w:r>
+              <w:rPr>
+                <w:noProof/>
+                <w:webHidden/>
+              </w:rPr>
+              <w:instrText xml:space="preserve"> PAGEREF _Toc468444626 \h </w:instrText>
+            </w:r>
+            <w:r>
+              <w:rPr>
+                <w:noProof/>
+                <w:webHidden/>
+              </w:rPr>
+            </w:r>
+            <w:r>
+              <w:rPr>
+                <w:noProof/>
+                <w:webHidden/>
+              </w:rPr>
+              <w:fldChar w:fldCharType="separate"/>
+            </w:r>
+            <w:r>
+              <w:rPr>
+                <w:noProof/>
+                <w:webHidden/>
+              </w:rPr>
+              <w:t>8</w:t>
+            </w:r>
+            <w:r>
+              <w:rPr>
+                <w:noProof/>
+                <w:webHidden/>
+              </w:rPr>
+              <w:fldChar w:fldCharType="end"/>
+            </w:r>
+          </w:hyperlink>
+        </w:p>
+        <w:p>
+          <w:pPr>
+            <w:pStyle w:val="Obsah2"/>
+            <w:tabs>
+              <w:tab w:val="right" w:leader="dot" w:pos="9062"/>
+            </w:tabs>
+            <w:rPr>
+              <w:rFonts w:asciiTheme="minorHAnsi" w:eastAsiaTheme="minorEastAsia" w:hAnsiTheme="minorHAnsi"/>
+              <w:noProof/>
+              <w:sz w:val="22"/>
+              <w:lang w:eastAsia="cs-CZ"/>
+            </w:rPr>
+          </w:pPr>
+          <w:hyperlink w:anchor="_Toc468444627" w:history="1">
+            <w:r>
+              <w:rPr>
+                <w:rStyle w:val="Hypertextovodkaz"/>
+                <w:noProof/>
+                <w:lang w:val="en-GB"/>
+              </w:rPr>
+              <w:t>Marek Lowy</w:t>
+            </w:r>
+            <w:r>
+              <w:rPr>
+                <w:noProof/>
+                <w:webHidden/>
+              </w:rPr>
+              <w:tab/>
+            </w:r>
+            <w:r>
+              <w:rPr>
+                <w:noProof/>
+                <w:webHidden/>
+              </w:rPr>
+              <w:fldChar w:fldCharType="begin"/>
+            </w:r>
+            <w:r>
+              <w:rPr>
+                <w:noProof/>
+                <w:webHidden/>
+              </w:rPr>
+              <w:instrText xml:space="preserve"> PAGEREF _Toc468444627 \h </w:instrText>
+            </w:r>
+            <w:r>
+              <w:rPr>
+                <w:noProof/>
+                <w:webHidden/>
+              </w:rPr>
+            </w:r>
+            <w:r>
+              <w:rPr>
+                <w:noProof/>
+                <w:webHidden/>
+              </w:rPr>
+              <w:fldChar w:fldCharType="separate"/>
+            </w:r>
+            <w:r>
+              <w:rPr>
+                <w:noProof/>
+                <w:webHidden/>
+              </w:rPr>
+              <w:t>8</w:t>
+            </w:r>
+            <w:r>
+              <w:rPr>
+                <w:noProof/>
+                <w:webHidden/>
+              </w:rPr>
+              <w:fldChar w:fldCharType="end"/>
+            </w:r>
+          </w:hyperlink>
+        </w:p>
+        <w:p>
+          <w:pPr>
+            <w:pStyle w:val="Obsah2"/>
+            <w:tabs>
+              <w:tab w:val="right" w:leader="dot" w:pos="9062"/>
+            </w:tabs>
+            <w:rPr>
+              <w:rFonts w:asciiTheme="minorHAnsi" w:eastAsiaTheme="minorEastAsia" w:hAnsiTheme="minorHAnsi"/>
+              <w:noProof/>
+              <w:sz w:val="22"/>
+              <w:lang w:eastAsia="cs-CZ"/>
+            </w:rPr>
+          </w:pPr>
+          <w:hyperlink w:anchor="_Toc468444628" w:history="1">
+            <w:r>
+              <w:rPr>
+                <w:rStyle w:val="Hypertextovodkaz"/>
+                <w:noProof/>
+                <w:lang w:val="en-GB"/>
+              </w:rPr>
+              <w:t>Martin Janosik</w:t>
+            </w:r>
+            <w:r>
+              <w:rPr>
+                <w:noProof/>
+                <w:webHidden/>
+              </w:rPr>
+              <w:tab/>
+            </w:r>
+            <w:r>
+              <w:rPr>
+                <w:noProof/>
+                <w:webHidden/>
+              </w:rPr>
+              <w:fldChar w:fldCharType="begin"/>
+            </w:r>
+            <w:r>
+              <w:rPr>
+                <w:noProof/>
+                <w:webHidden/>
+              </w:rPr>
+              <w:instrText xml:space="preserve"> PAGEREF _Toc468444628 \h </w:instrText>
             </w:r>
             <w:r>
               <w:rPr>
@@ -953,7 +1241,7 @@
               <w:lang w:eastAsia="cs-CZ"/>
             </w:rPr>
           </w:pPr>
-          <w:hyperlink w:anchor="_Toc468267485" w:history="1">
+          <w:hyperlink w:anchor="_Toc468444629" w:history="1">
             <w:r>
               <w:rPr>
                 <w:rStyle w:val="Hypertextovodkaz"/>
@@ -998,7 +1286,7 @@
                 <w:noProof/>
                 <w:webHidden/>
               </w:rPr>
-              <w:instrText xml:space="preserve"> PAGEREF _Toc468267485 \h </w:instrText>
+              <w:instrText xml:space="preserve"> PAGEREF _Toc468444629 \h </w:instrText>
             </w:r>
             <w:r>
               <w:rPr>
@@ -1043,7 +1331,7 @@
               <w:lang w:eastAsia="cs-CZ"/>
             </w:rPr>
           </w:pPr>
-          <w:hyperlink w:anchor="_Toc468267486" w:history="1">
+          <w:hyperlink w:anchor="_Toc468444630" w:history="1">
             <w:r>
               <w:rPr>
                 <w:rStyle w:val="Hypertextovodkaz"/>
@@ -1088,7 +1376,295 @@
                 <w:noProof/>
                 <w:webHidden/>
               </w:rPr>
-              <w:instrText xml:space="preserve"> PAGEREF _Toc468267486 \h </w:instrText>
+              <w:instrText xml:space="preserve"> PAGEREF _Toc468444630 \h </w:instrText>
+            </w:r>
+            <w:r>
+              <w:rPr>
+                <w:noProof/>
+                <w:webHidden/>
+              </w:rPr>
+            </w:r>
+            <w:r>
+              <w:rPr>
+                <w:noProof/>
+                <w:webHidden/>
+              </w:rPr>
+              <w:fldChar w:fldCharType="separate"/>
+            </w:r>
+            <w:r>
+              <w:rPr>
+                <w:noProof/>
+                <w:webHidden/>
+              </w:rPr>
+              <w:t>10</w:t>
+            </w:r>
+            <w:r>
+              <w:rPr>
+                <w:noProof/>
+                <w:webHidden/>
+              </w:rPr>
+              <w:fldChar w:fldCharType="end"/>
+            </w:r>
+          </w:hyperlink>
+        </w:p>
+        <w:p>
+          <w:pPr>
+            <w:pStyle w:val="Obsah2"/>
+            <w:tabs>
+              <w:tab w:val="right" w:leader="dot" w:pos="9062"/>
+            </w:tabs>
+            <w:rPr>
+              <w:rFonts w:asciiTheme="minorHAnsi" w:eastAsiaTheme="minorEastAsia" w:hAnsiTheme="minorHAnsi"/>
+              <w:noProof/>
+              <w:sz w:val="22"/>
+              <w:lang w:eastAsia="cs-CZ"/>
+            </w:rPr>
+          </w:pPr>
+          <w:hyperlink w:anchor="_Toc468444631" w:history="1">
+            <w:r>
+              <w:rPr>
+                <w:rStyle w:val="Hypertextovodkaz"/>
+                <w:noProof/>
+                <w:lang w:val="en-GB"/>
+              </w:rPr>
+              <w:t>Andreea Buturca</w:t>
+            </w:r>
+            <w:r>
+              <w:rPr>
+                <w:noProof/>
+                <w:webHidden/>
+              </w:rPr>
+              <w:tab/>
+            </w:r>
+            <w:r>
+              <w:rPr>
+                <w:noProof/>
+                <w:webHidden/>
+              </w:rPr>
+              <w:fldChar w:fldCharType="begin"/>
+            </w:r>
+            <w:r>
+              <w:rPr>
+                <w:noProof/>
+                <w:webHidden/>
+              </w:rPr>
+              <w:instrText xml:space="preserve"> PAGEREF _Toc468444631 \h </w:instrText>
+            </w:r>
+            <w:r>
+              <w:rPr>
+                <w:noProof/>
+                <w:webHidden/>
+              </w:rPr>
+            </w:r>
+            <w:r>
+              <w:rPr>
+                <w:noProof/>
+                <w:webHidden/>
+              </w:rPr>
+              <w:fldChar w:fldCharType="separate"/>
+            </w:r>
+            <w:r>
+              <w:rPr>
+                <w:noProof/>
+                <w:webHidden/>
+              </w:rPr>
+              <w:t>10</w:t>
+            </w:r>
+            <w:r>
+              <w:rPr>
+                <w:noProof/>
+                <w:webHidden/>
+              </w:rPr>
+              <w:fldChar w:fldCharType="end"/>
+            </w:r>
+          </w:hyperlink>
+        </w:p>
+        <w:p>
+          <w:pPr>
+            <w:pStyle w:val="Obsah2"/>
+            <w:tabs>
+              <w:tab w:val="right" w:leader="dot" w:pos="9062"/>
+            </w:tabs>
+            <w:rPr>
+              <w:rFonts w:asciiTheme="minorHAnsi" w:eastAsiaTheme="minorEastAsia" w:hAnsiTheme="minorHAnsi"/>
+              <w:noProof/>
+              <w:sz w:val="22"/>
+              <w:lang w:eastAsia="cs-CZ"/>
+            </w:rPr>
+          </w:pPr>
+          <w:hyperlink w:anchor="_Toc468444632" w:history="1">
+            <w:r>
+              <w:rPr>
+                <w:rStyle w:val="Hypertextovodkaz"/>
+                <w:noProof/>
+                <w:lang w:val="en-GB"/>
+              </w:rPr>
+              <w:t>Karolina Beliharova</w:t>
+            </w:r>
+            <w:r>
+              <w:rPr>
+                <w:noProof/>
+                <w:webHidden/>
+              </w:rPr>
+              <w:tab/>
+            </w:r>
+            <w:r>
+              <w:rPr>
+                <w:noProof/>
+                <w:webHidden/>
+              </w:rPr>
+              <w:fldChar w:fldCharType="begin"/>
+            </w:r>
+            <w:r>
+              <w:rPr>
+                <w:noProof/>
+                <w:webHidden/>
+              </w:rPr>
+              <w:instrText xml:space="preserve"> PAGEREF _Toc468444632 \h </w:instrText>
+            </w:r>
+            <w:r>
+              <w:rPr>
+                <w:noProof/>
+                <w:webHidden/>
+              </w:rPr>
+            </w:r>
+            <w:r>
+              <w:rPr>
+                <w:noProof/>
+                <w:webHidden/>
+              </w:rPr>
+              <w:fldChar w:fldCharType="separate"/>
+            </w:r>
+            <w:r>
+              <w:rPr>
+                <w:noProof/>
+                <w:webHidden/>
+              </w:rPr>
+              <w:t>10</w:t>
+            </w:r>
+            <w:r>
+              <w:rPr>
+                <w:noProof/>
+                <w:webHidden/>
+              </w:rPr>
+              <w:fldChar w:fldCharType="end"/>
+            </w:r>
+          </w:hyperlink>
+        </w:p>
+        <w:p>
+          <w:pPr>
+            <w:pStyle w:val="Obsah2"/>
+            <w:tabs>
+              <w:tab w:val="right" w:leader="dot" w:pos="9062"/>
+            </w:tabs>
+            <w:rPr>
+              <w:rFonts w:asciiTheme="minorHAnsi" w:eastAsiaTheme="minorEastAsia" w:hAnsiTheme="minorHAnsi"/>
+              <w:noProof/>
+              <w:sz w:val="22"/>
+              <w:lang w:eastAsia="cs-CZ"/>
+            </w:rPr>
+          </w:pPr>
+          <w:hyperlink w:anchor="_Toc468444633" w:history="1">
+            <w:r>
+              <w:rPr>
+                <w:rStyle w:val="Hypertextovodkaz"/>
+                <w:noProof/>
+                <w:lang w:val="en-GB"/>
+              </w:rPr>
+              <w:t>Marek Lowy</w:t>
+            </w:r>
+            <w:r>
+              <w:rPr>
+                <w:noProof/>
+                <w:webHidden/>
+              </w:rPr>
+              <w:tab/>
+            </w:r>
+            <w:r>
+              <w:rPr>
+                <w:noProof/>
+                <w:webHidden/>
+              </w:rPr>
+              <w:fldChar w:fldCharType="begin"/>
+            </w:r>
+            <w:r>
+              <w:rPr>
+                <w:noProof/>
+                <w:webHidden/>
+              </w:rPr>
+              <w:instrText xml:space="preserve"> PAGEREF _Toc468444633 \h </w:instrText>
+            </w:r>
+            <w:r>
+              <w:rPr>
+                <w:noProof/>
+                <w:webHidden/>
+              </w:rPr>
+            </w:r>
+            <w:r>
+              <w:rPr>
+                <w:noProof/>
+                <w:webHidden/>
+              </w:rPr>
+              <w:fldChar w:fldCharType="separate"/>
+            </w:r>
+            <w:r>
+              <w:rPr>
+                <w:noProof/>
+                <w:webHidden/>
+              </w:rPr>
+              <w:t>10</w:t>
+            </w:r>
+            <w:r>
+              <w:rPr>
+                <w:noProof/>
+                <w:webHidden/>
+              </w:rPr>
+              <w:fldChar w:fldCharType="end"/>
+            </w:r>
+          </w:hyperlink>
+        </w:p>
+        <w:p>
+          <w:pPr>
+            <w:pStyle w:val="Obsah2"/>
+            <w:tabs>
+              <w:tab w:val="right" w:leader="dot" w:pos="9062"/>
+            </w:tabs>
+            <w:rPr>
+              <w:rFonts w:asciiTheme="minorHAnsi" w:eastAsiaTheme="minorEastAsia" w:hAnsiTheme="minorHAnsi"/>
+              <w:noProof/>
+              <w:sz w:val="22"/>
+              <w:lang w:eastAsia="cs-CZ"/>
+            </w:rPr>
+          </w:pPr>
+          <w:hyperlink w:anchor="_Toc468444634" w:history="1">
+            <w:r>
+              <w:rPr>
+                <w:rStyle w:val="Hypertextovodkaz"/>
+                <w:noProof/>
+                <w:lang w:val="en-GB"/>
+              </w:rPr>
+              <w:t>Martin Janosik</w:t>
+            </w:r>
+            <w:r>
+              <w:rPr>
+                <w:noProof/>
+                <w:webHidden/>
+              </w:rPr>
+              <w:tab/>
+            </w:r>
+            <w:r>
+              <w:rPr>
+                <w:noProof/>
+                <w:webHidden/>
+              </w:rPr>
+              <w:fldChar w:fldCharType="begin"/>
+            </w:r>
+            <w:r>
+              <w:rPr>
+                <w:noProof/>
+                <w:webHidden/>
+              </w:rPr>
+              <w:instrText xml:space="preserve"> PAGEREF _Toc468444634 \h </w:instrText>
             </w:r>
             <w:r>
               <w:rPr>
@@ -1133,7 +1709,7 @@
               <w:lang w:eastAsia="cs-CZ"/>
             </w:rPr>
           </w:pPr>
-          <w:hyperlink w:anchor="_Toc468267487" w:history="1">
+          <w:hyperlink w:anchor="_Toc468444635" w:history="1">
             <w:r>
               <w:rPr>
                 <w:rStyle w:val="Hypertextovodkaz"/>
@@ -1178,7 +1754,7 @@
                 <w:noProof/>
                 <w:webHidden/>
               </w:rPr>
-              <w:instrText xml:space="preserve"> PAGEREF _Toc468267487 \h </w:instrText>
+              <w:instrText xml:space="preserve"> PAGEREF _Toc468444635 \h </w:instrText>
             </w:r>
             <w:r>
               <w:rPr>
@@ -1223,7 +1799,7 @@
               <w:lang w:eastAsia="cs-CZ"/>
             </w:rPr>
           </w:pPr>
-          <w:hyperlink w:anchor="_Toc468267488" w:history="1">
+          <w:hyperlink w:anchor="_Toc468444636" w:history="1">
             <w:r>
               <w:rPr>
                 <w:rStyle w:val="Hypertextovodkaz"/>
@@ -1268,7 +1844,7 @@
                 <w:noProof/>
                 <w:webHidden/>
               </w:rPr>
-              <w:instrText xml:space="preserve"> PAGEREF _Toc468267488 \h </w:instrText>
+              <w:instrText xml:space="preserve"> PAGEREF _Toc468444636 \h </w:instrText>
             </w:r>
             <w:r>
               <w:rPr>
@@ -1333,7 +1909,7 @@
           <w:lang w:val="en-GB"/>
         </w:rPr>
       </w:pPr>
-      <w:bookmarkStart w:id="0" w:name="_Toc468267477"/>
+      <w:bookmarkStart w:id="0" w:name="_Toc468444617"/>
       <w:r>
         <w:rPr>
           <w:lang w:val="en-GB"/>
@@ -1661,7 +2237,7 @@
           <w:lang w:val="en-US"/>
         </w:rPr>
       </w:pPr>
-      <w:bookmarkStart w:id="1" w:name="_Toc468267478"/>
+      <w:bookmarkStart w:id="1" w:name="_Toc468444618"/>
       <w:r>
         <w:rPr>
           <w:lang w:val="en-US"/>
@@ -1679,7 +2255,7 @@
           <w:lang w:val="en-GB"/>
         </w:rPr>
       </w:pPr>
-      <w:bookmarkStart w:id="2" w:name="_Toc468267479"/>
+      <w:bookmarkStart w:id="2" w:name="_Toc468444619"/>
       <w:r>
         <w:rPr>
           <w:lang w:val="en-GB"/>
@@ -1813,7 +2389,7 @@
           <w:lang w:val="en-GB"/>
         </w:rPr>
       </w:pPr>
-      <w:bookmarkStart w:id="3" w:name="_Toc468267480"/>
+      <w:bookmarkStart w:id="3" w:name="_Toc468444620"/>
       <w:r>
         <w:rPr>
           <w:lang w:val="en-GB"/>
@@ -1952,18 +2528,171 @@
     </w:p>
     <w:p>
       <w:pPr>
+        <w:pStyle w:val="Nadpis2"/>
+        <w:spacing w:before="480"/>
+        <w:rPr>
+          <w:lang w:val="en-GB"/>
+        </w:rPr>
+      </w:pPr>
+      <w:bookmarkStart w:id="4" w:name="_Toc468444621"/>
+      <w:r>
+        <w:rPr>
+          <w:lang w:val="en-GB"/>
+        </w:rPr>
+        <w:lastRenderedPageBreak/>
+        <w:t>Marek Lowy</w:t>
+      </w:r>
+      <w:bookmarkEnd w:id="4"/>
+    </w:p>
+    <w:p>
+      <w:pPr>
         <w:ind w:left="708"/>
         <w:rPr>
+          <w:lang w:val="en-GB"/>
+        </w:rPr>
+      </w:pPr>
+      <w:r>
+        <w:rPr>
+          <w:b/>
+          <w:lang w:val="en-GB"/>
+        </w:rPr>
+        <w:t>Strengths:</w:t>
+      </w:r>
+      <w:r>
+        <w:rPr>
+          <w:lang w:val="en-GB"/>
+        </w:rPr>
+        <w:t xml:space="preserve"> </w:t>
+      </w:r>
+      <w:r>
+        <w:rPr>
+          <w:lang w:val="en-GB"/>
+        </w:rPr>
+        <w:t>Good communication skills, programming experiences, I can easily handle stress situation, quick-thinker, cooperative, highly-motivated</w:t>
+      </w:r>
+      <w:r>
+        <w:rPr>
+          <w:lang w:val="en-GB"/>
+        </w:rPr>
+        <w:t>.</w:t>
+      </w:r>
+    </w:p>
+    <w:p>
+      <w:pPr>
+        <w:ind w:left="708"/>
+        <w:rPr>
+          <w:lang w:val="en-GB"/>
+        </w:rPr>
+      </w:pPr>
+      <w:r>
+        <w:rPr>
+          <w:b/>
+          <w:lang w:val="en-GB"/>
+        </w:rPr>
+        <w:t>Weakness:</w:t>
+      </w:r>
+      <w:r>
+        <w:rPr>
+          <w:lang w:val="en-GB"/>
+        </w:rPr>
+        <w:t xml:space="preserve"> </w:t>
+      </w:r>
+      <w:r>
+        <w:rPr>
+          <w:lang w:val="en-GB"/>
+        </w:rPr>
+        <w:t>Forgetful, nervous, no experience with databas</w:t>
+      </w:r>
+      <w:r>
+        <w:rPr>
+          <w:lang w:val="en-GB"/>
+        </w:rPr>
+        <w:t>es</w:t>
+      </w:r>
+      <w:r>
+        <w:rPr>
+          <w:lang w:val="en-GB"/>
+        </w:rPr>
+        <w:t xml:space="preserve">, sometimes focus too </w:t>
+      </w:r>
+      <w:r>
+        <w:rPr>
+          <w:lang w:val="en-GB"/>
+        </w:rPr>
+        <w:t>much on one think.</w:t>
+      </w:r>
+    </w:p>
+    <w:p>
+      <w:pPr>
+        <w:ind w:left="708"/>
+        <w:rPr>
           <w:rFonts w:eastAsia="Times New Roman" w:cstheme="minorHAnsi"/>
           <w:lang w:val="en-GB"/>
         </w:rPr>
       </w:pPr>
+      <w:r>
+        <w:rPr>
+          <w:b/>
+          <w:lang w:val="en-GB"/>
+        </w:rPr>
+        <w:t xml:space="preserve">Opportunities: </w:t>
+      </w:r>
+      <w:r>
+        <w:rPr>
+          <w:lang w:val="en-GB"/>
+        </w:rPr>
+        <w:t>Improve my skills in English language and communication skills, learn more about team-work and other cultures, personal development</w:t>
+      </w:r>
+      <w:r>
+        <w:rPr>
+          <w:lang w:val="en-GB"/>
+        </w:rPr>
+        <w:t>.</w:t>
+      </w:r>
     </w:p>
     <w:p>
       <w:pPr>
         <w:ind w:left="708"/>
         <w:rPr>
-          <w:rFonts w:eastAsia="Times New Roman" w:cstheme="minorHAnsi"/>
+          <w:lang w:val="en-GB"/>
+        </w:rPr>
+      </w:pPr>
+      <w:r>
+        <w:rPr>
+          <w:b/>
+          <w:lang w:val="en-GB"/>
+        </w:rPr>
+        <w:t>Threats:</w:t>
+      </w:r>
+      <w:r>
+        <w:rPr>
+          <w:lang w:val="en-GB"/>
+        </w:rPr>
+        <w:t xml:space="preserve"> </w:t>
+      </w:r>
+      <w:r>
+        <w:rPr>
+          <w:lang w:val="en-GB"/>
+        </w:rPr>
+        <w:t>A</w:t>
+      </w:r>
+      <w:r>
+        <w:rPr>
+          <w:lang w:val="en-GB"/>
+        </w:rPr>
+        <w:t>lcohol, bad weather, illness</w:t>
+      </w:r>
+      <w:r>
+        <w:rPr>
+          <w:lang w:val="en-GB"/>
+        </w:rPr>
+        <w:t>.</w:t>
+      </w:r>
+    </w:p>
+    <w:p>
+      <w:pPr>
+        <w:ind w:left="708"/>
+        <w:rPr>
           <w:lang w:val="en-GB"/>
         </w:rPr>
       </w:pPr>
@@ -1972,180 +2701,11 @@
       <w:pPr>
         <w:pStyle w:val="Nadpis2"/>
         <w:rPr>
-          <w:lang w:val="en-GB"/>
-        </w:rPr>
-      </w:pPr>
-      <w:bookmarkStart w:id="4" w:name="_Toc468267481"/>
-      <w:r>
-        <w:rPr>
-          <w:lang w:val="en-GB"/>
-        </w:rPr>
-        <w:t>Marek Lowy</w:t>
-      </w:r>
-      <w:bookmarkEnd w:id="4"/>
-    </w:p>
-    <w:p>
-      <w:pPr>
-        <w:ind w:left="708"/>
-        <w:rPr>
-          <w:lang w:val="en-GB"/>
-        </w:rPr>
-      </w:pPr>
-      <w:r>
-        <w:rPr>
-          <w:b/>
-          <w:lang w:val="en-GB"/>
-        </w:rPr>
-        <w:t>Strengths:</w:t>
-      </w:r>
-      <w:r>
-        <w:rPr>
-          <w:lang w:val="en-GB"/>
-        </w:rPr>
-        <w:t xml:space="preserve"> </w:t>
-      </w:r>
-      <w:r>
-        <w:rPr>
-          <w:lang w:val="en-GB"/>
-        </w:rPr>
-        <w:t>Good communication skills, programming experiences, I can easily handle stress situation, quick-thinker, cooperative, highly-motivated</w:t>
-      </w:r>
-      <w:r>
-        <w:rPr>
-          <w:lang w:val="en-GB"/>
-        </w:rPr>
-        <w:t>.</w:t>
-      </w:r>
-    </w:p>
-    <w:p>
-      <w:pPr>
-        <w:ind w:left="708"/>
-        <w:rPr>
-          <w:lang w:val="en-GB"/>
-        </w:rPr>
-      </w:pPr>
-      <w:r>
-        <w:rPr>
-          <w:b/>
-          <w:lang w:val="en-GB"/>
-        </w:rPr>
-        <w:t>Weakness:</w:t>
-      </w:r>
-      <w:r>
-        <w:rPr>
-          <w:lang w:val="en-GB"/>
-        </w:rPr>
-        <w:t xml:space="preserve"> </w:t>
-      </w:r>
-      <w:r>
-        <w:rPr>
-          <w:lang w:val="en-GB"/>
-        </w:rPr>
-        <w:t>Forgetful, nervous, no experience with databas</w:t>
-      </w:r>
-      <w:r>
-        <w:rPr>
-          <w:lang w:val="en-GB"/>
-        </w:rPr>
-        <w:t>es</w:t>
-      </w:r>
-      <w:r>
-        <w:rPr>
-          <w:lang w:val="en-GB"/>
-        </w:rPr>
-        <w:t xml:space="preserve">, sometimes focus too </w:t>
-      </w:r>
-      <w:r>
-        <w:rPr>
-          <w:lang w:val="en-GB"/>
-        </w:rPr>
-        <w:t>much on one think.</w:t>
-      </w:r>
-    </w:p>
-    <w:p>
-      <w:pPr>
-        <w:ind w:left="708"/>
-        <w:rPr>
-          <w:rFonts w:eastAsia="Times New Roman" w:cstheme="minorHAnsi"/>
-          <w:lang w:val="en-GB"/>
-        </w:rPr>
-      </w:pPr>
-      <w:r>
-        <w:rPr>
-          <w:b/>
-          <w:lang w:val="en-GB"/>
-        </w:rPr>
-        <w:t xml:space="preserve">Opportunities: </w:t>
-      </w:r>
-      <w:r>
-        <w:rPr>
-          <w:lang w:val="en-GB"/>
-        </w:rPr>
-        <w:t>Improve my skills in English language and communication skills, learn more about team-work and other cultures, personal development</w:t>
-      </w:r>
-      <w:r>
-        <w:rPr>
-          <w:lang w:val="en-GB"/>
-        </w:rPr>
-        <w:t>.</w:t>
-      </w:r>
-    </w:p>
-    <w:p>
-      <w:pPr>
-        <w:ind w:left="708"/>
-        <w:rPr>
-          <w:lang w:val="en-GB"/>
-        </w:rPr>
-      </w:pPr>
-      <w:r>
-        <w:rPr>
-          <w:b/>
-          <w:lang w:val="en-GB"/>
-        </w:rPr>
-        <w:t>Threats:</w:t>
-      </w:r>
-      <w:r>
-        <w:rPr>
-          <w:lang w:val="en-GB"/>
-        </w:rPr>
-        <w:t xml:space="preserve"> </w:t>
-      </w:r>
-      <w:r>
-        <w:rPr>
-          <w:lang w:val="en-GB"/>
-        </w:rPr>
-        <w:t>A</w:t>
-      </w:r>
-      <w:r>
-        <w:rPr>
-          <w:lang w:val="en-GB"/>
-        </w:rPr>
-        <w:t>lcohol, bad weather, illness</w:t>
-      </w:r>
-      <w:r>
-        <w:rPr>
-          <w:lang w:val="en-GB"/>
-        </w:rPr>
-        <w:t>.</w:t>
-      </w:r>
-    </w:p>
-    <w:p>
-      <w:pPr>
-        <w:ind w:left="708"/>
-        <w:rPr>
-          <w:lang w:val="en-GB"/>
-        </w:rPr>
-      </w:pPr>
-    </w:p>
-    <w:p>
-      <w:pPr>
-        <w:pStyle w:val="Nadpis2"/>
-        <w:rPr>
           <w:rFonts w:eastAsia="Times New Roman"/>
           <w:lang w:val="en-GB"/>
         </w:rPr>
       </w:pPr>
-      <w:bookmarkStart w:id="5" w:name="_Toc468267482"/>
+      <w:bookmarkStart w:id="5" w:name="_Toc468444622"/>
       <w:r>
         <w:rPr>
           <w:rFonts w:eastAsia="Times New Roman"/>
@@ -2295,34 +2855,31 @@
         <w:rPr>
           <w:lang w:val="en-GB"/>
         </w:rPr>
-        <w:t>Problem with car, alcohol, bad weather, illness</w:t>
-      </w:r>
-      <w:r>
-        <w:rPr>
-          <w:lang w:val="en-GB"/>
-        </w:rPr>
-        <w:t>.</w:t>
-      </w:r>
-    </w:p>
-    <w:p>
-      <w:pPr>
-        <w:rPr>
-          <w:lang w:val="en-GB"/>
-        </w:rPr>
-      </w:pPr>
+        <w:t xml:space="preserve">Problem with car, alcohol, bad weather, </w:t>
+      </w:r>
+      <w:proofErr w:type="spellStart"/>
+      <w:r>
+        <w:rPr>
+          <w:lang w:val="en-GB"/>
+        </w:rPr>
+        <w:t>illnes</w:t>
+      </w:r>
+      <w:proofErr w:type="spellEnd"/>
     </w:p>
     <w:p>
       <w:pPr>
         <w:pStyle w:val="Nadpis2"/>
-        <w:rPr>
-          <w:lang w:val="en-GB"/>
-        </w:rPr>
-      </w:pPr>
-      <w:bookmarkStart w:id="6" w:name="_Toc468267483"/>
-      <w:r>
-        <w:rPr>
-          <w:lang w:val="en-GB"/>
-        </w:rPr>
+        <w:spacing w:before="480"/>
+        <w:rPr>
+          <w:lang w:val="en-GB"/>
+        </w:rPr>
+      </w:pPr>
+      <w:bookmarkStart w:id="6" w:name="_Toc468444623"/>
+      <w:r>
+        <w:rPr>
+          <w:lang w:val="en-GB"/>
+        </w:rPr>
+        <w:lastRenderedPageBreak/>
         <w:t>Team SWOT:</w:t>
       </w:r>
       <w:bookmarkEnd w:id="6"/>
@@ -2669,6 +3226,272 @@
         <w:rPr>
           <w:lang w:val="en-GB"/>
         </w:rPr>
+      </w:pPr>
+      <w:bookmarkStart w:id="7" w:name="_Toc468444624"/>
+      <w:r>
+        <w:rPr>
+          <w:lang w:val="en-GB"/>
+        </w:rPr>
+        <w:lastRenderedPageBreak/>
+        <w:t>Group roles</w:t>
+      </w:r>
+      <w:bookmarkEnd w:id="7"/>
+    </w:p>
+    <w:p>
+      <w:pPr>
+        <w:pStyle w:val="Nadpis2"/>
+        <w:rPr>
+          <w:lang w:val="en-GB"/>
+        </w:rPr>
+      </w:pPr>
+      <w:bookmarkStart w:id="8" w:name="_Toc468444625"/>
+      <w:r>
+        <w:rPr>
+          <w:lang w:val="en-GB"/>
+        </w:rPr>
+        <w:t>Andreea Buturca</w:t>
+      </w:r>
+      <w:bookmarkEnd w:id="8"/>
+    </w:p>
+    <w:p>
+      <w:pPr>
+        <w:rPr>
+          <w:lang w:val="en-GB"/>
+        </w:rPr>
+      </w:pPr>
+      <w:r>
+        <w:rPr>
+          <w:lang w:val="en-GB"/>
+        </w:rPr>
+        <w:t xml:space="preserve">As a coordinator, </w:t>
+      </w:r>
+      <w:r>
+        <w:rPr>
+          <w:lang w:val="en-GB"/>
+        </w:rPr>
+        <w:t>my job was to plan group meetings. Before 16</w:t>
+      </w:r>
+      <w:r>
+        <w:rPr>
+          <w:vertAlign w:val="superscript"/>
+          <w:lang w:val="en-GB"/>
+        </w:rPr>
+        <w:t xml:space="preserve">th </w:t>
+      </w:r>
+      <w:r>
+        <w:rPr>
+          <w:lang w:val="en-GB"/>
+        </w:rPr>
+        <w:t>of November we met after courses in our class and after 16</w:t>
+      </w:r>
+      <w:r>
+        <w:rPr>
+          <w:vertAlign w:val="superscript"/>
+          <w:lang w:val="en-GB"/>
+        </w:rPr>
+        <w:t>th</w:t>
+      </w:r>
+      <w:r>
+        <w:rPr>
+          <w:lang w:val="en-GB"/>
+        </w:rPr>
+        <w:t xml:space="preserve"> of November we met in our class at 10 in the morning every Monday, Wednesday and Friday. Usually we stayed there until late afternoon. I made sure that the group stayed on track and focused work around the learning task. I made sure that every voice is hear at meetings.</w:t>
+      </w:r>
+    </w:p>
+    <w:p>
+      <w:pPr>
+        <w:pStyle w:val="Nadpis2"/>
+        <w:rPr>
+          <w:lang w:val="en-GB"/>
+        </w:rPr>
+      </w:pPr>
+      <w:bookmarkStart w:id="9" w:name="_Toc468444626"/>
+      <w:r>
+        <w:rPr>
+          <w:lang w:val="en-GB"/>
+        </w:rPr>
+        <w:t>Karolina Beliharova</w:t>
+      </w:r>
+      <w:bookmarkEnd w:id="9"/>
+    </w:p>
+    <w:p>
+      <w:pPr>
+        <w:rPr>
+          <w:lang w:val="en-GB"/>
+        </w:rPr>
+      </w:pPr>
+      <w:r>
+        <w:rPr>
+          <w:lang w:val="en-GB"/>
+        </w:rPr>
+        <w:t>As a</w:t>
+      </w:r>
+      <w:r>
+        <w:rPr>
+          <w:lang w:val="en-GB"/>
+        </w:rPr>
+        <w:t xml:space="preserve"> recorder</w:t>
+      </w:r>
+      <w:r>
+        <w:rPr>
+          <w:lang w:val="en-GB"/>
+        </w:rPr>
+        <w:t>,</w:t>
+      </w:r>
+      <w:r>
+        <w:rPr>
+          <w:lang w:val="en-GB"/>
+        </w:rPr>
+        <w:t xml:space="preserve"> I was responsible to write </w:t>
+      </w:r>
+      <w:r>
+        <w:rPr>
+          <w:lang w:val="en-GB"/>
+        </w:rPr>
+        <w:t xml:space="preserve">the group’s ideas </w:t>
+      </w:r>
+      <w:r>
+        <w:rPr>
+          <w:lang w:val="en-GB"/>
+        </w:rPr>
+        <w:t xml:space="preserve">down </w:t>
+      </w:r>
+      <w:r>
+        <w:rPr>
+          <w:lang w:val="en-GB"/>
+        </w:rPr>
+        <w:t>and summary of the group work at the end. I put the ideas of my mates together and compared them. I</w:t>
+      </w:r>
+      <w:r>
+        <w:rPr>
+          <w:lang w:val="en-GB"/>
+        </w:rPr>
+        <w:t xml:space="preserve"> made sure that each member of the team recorded work or data. I listened to others and gave them constructive feedback if they needed it.</w:t>
+      </w:r>
+      <w:r>
+        <w:rPr>
+          <w:lang w:val="en-GB"/>
+        </w:rPr>
+        <w:t xml:space="preserve"> I served as group memory.</w:t>
+      </w:r>
+    </w:p>
+    <w:p>
+      <w:pPr>
+        <w:pStyle w:val="Nadpis2"/>
+        <w:rPr>
+          <w:lang w:val="en-GB"/>
+        </w:rPr>
+      </w:pPr>
+      <w:bookmarkStart w:id="10" w:name="_Toc468444627"/>
+      <w:r>
+        <w:rPr>
+          <w:lang w:val="en-GB"/>
+        </w:rPr>
+        <w:t>Marek Lowy</w:t>
+      </w:r>
+      <w:bookmarkEnd w:id="10"/>
+    </w:p>
+    <w:p>
+      <w:pPr>
+        <w:rPr>
+          <w:lang w:val="en-GB"/>
+        </w:rPr>
+      </w:pPr>
+      <w:r>
+        <w:rPr>
+          <w:lang w:val="en-GB"/>
+        </w:rPr>
+        <w:t>As a presenter</w:t>
+      </w:r>
+      <w:r>
+        <w:rPr>
+          <w:lang w:val="en-GB"/>
+        </w:rPr>
+        <w:t xml:space="preserve">, I was responsible to present my group’s </w:t>
+      </w:r>
+      <w:r>
+        <w:rPr>
+          <w:lang w:val="en-GB"/>
+        </w:rPr>
+        <w:t>response</w:t>
+      </w:r>
+      <w:r>
+        <w:rPr>
+          <w:lang w:val="en-GB"/>
+        </w:rPr>
+        <w:t>.</w:t>
+      </w:r>
+      <w:r>
+        <w:rPr>
+          <w:lang w:val="en-GB"/>
+        </w:rPr>
+        <w:t xml:space="preserve"> I wanted to be sure that communication </w:t>
+      </w:r>
+      <w:r>
+        <w:rPr>
+          <w:lang w:val="en-GB"/>
+        </w:rPr>
+        <w:t xml:space="preserve">in my group is easy-going and all tasks, solutions and strategies are discussed. I made summaries during every discussion for other members to </w:t>
+      </w:r>
+      <w:r>
+        <w:rPr>
+          <w:lang w:val="en-GB"/>
+        </w:rPr>
+        <w:t>help them made choice how they should do their work. I spoke for the group when the group is called on to answer a question or present to the class.</w:t>
+      </w:r>
+      <w:r>
+        <w:rPr>
+          <w:lang w:val="en-GB"/>
+        </w:rPr>
+        <w:t xml:space="preserve"> I was responsible to talk with the teacher when there was some problem. </w:t>
+      </w:r>
+    </w:p>
+    <w:p>
+      <w:pPr>
+        <w:pStyle w:val="Nadpis2"/>
+        <w:rPr>
+          <w:lang w:val="en-GB"/>
+        </w:rPr>
+      </w:pPr>
+      <w:bookmarkStart w:id="11" w:name="_Toc468444628"/>
+      <w:r>
+        <w:rPr>
+          <w:lang w:val="en-GB"/>
+        </w:rPr>
+        <w:t>Martin Janosik</w:t>
+      </w:r>
+      <w:bookmarkEnd w:id="11"/>
+    </w:p>
+    <w:p>
+      <w:pPr>
+        <w:rPr>
+          <w:lang w:val="en-GB"/>
+        </w:rPr>
+      </w:pPr>
+      <w:r>
+        <w:rPr>
+          <w:lang w:val="en-GB"/>
+        </w:rPr>
+        <w:t>As a checker, I was looking for spelling mistakes when we had to send an assignment. I made sure all group members know what to do and helped the group members who were unsure. I made all work and discussion is of the highest standard and work met success criteria.</w:t>
+      </w:r>
+      <w:r>
+        <w:rPr>
+          <w:lang w:val="en-GB"/>
+        </w:rPr>
+        <w:t xml:space="preserve"> I decided with my team how many hours we need to work for every hand-in and I made a schedule that fits eve</w:t>
+      </w:r>
+      <w:r>
+        <w:rPr>
+          <w:lang w:val="en-GB"/>
+        </w:rPr>
+        <w:t xml:space="preserve">rybody. </w:t>
+      </w:r>
+    </w:p>
+    <w:p>
+      <w:pPr>
+        <w:rPr>
+          <w:lang w:val="en-GB"/>
+        </w:rPr>
         <w:sectPr>
           <w:pgSz w:w="11906" w:h="16838"/>
           <w:pgMar w:top="1417" w:right="1417" w:bottom="1417" w:left="1417" w:header="794" w:footer="708" w:gutter="0"/>
@@ -2676,17 +3499,18 @@
           <w:docGrid w:linePitch="360"/>
         </w:sectPr>
       </w:pPr>
-      <w:bookmarkStart w:id="7" w:name="_Toc468267484"/>
-      <w:r>
-        <w:rPr>
-          <w:lang w:val="en-GB"/>
-        </w:rPr>
-        <w:lastRenderedPageBreak/>
-        <w:t>Group roles</w:t>
-      </w:r>
-      <w:bookmarkStart w:id="8" w:name="_GoBack"/>
-      <w:bookmarkEnd w:id="7"/>
-      <w:bookmarkEnd w:id="8"/>
+      <w:r>
+        <w:rPr>
+          <w:lang w:val="en-GB"/>
+        </w:rPr>
+        <w:t>As a monitor, I was responsible for making sure that everyone in the group understood correctly to the group’s task, solution and strategy. I collected supplies for the team.</w:t>
+      </w:r>
+      <w:r>
+        <w:rPr>
+          <w:lang w:val="en-GB"/>
+        </w:rPr>
+        <w:t xml:space="preserve"> I ensured that everyone was helped when has a question. I was glad to help my group mates and in the end everyone understood the task.</w:t>
+      </w:r>
     </w:p>
     <w:p>
       <w:pPr>
@@ -2695,7 +3519,7 @@
           <w:lang w:val="en-GB"/>
         </w:rPr>
       </w:pPr>
-      <w:bookmarkStart w:id="9" w:name="_Toc468267485"/>
+      <w:bookmarkStart w:id="12" w:name="_Toc468444629"/>
       <w:r>
         <w:rPr>
           <w:lang w:val="en-GB"/>
@@ -2703,14 +3527,21 @@
         <w:lastRenderedPageBreak/>
         <w:t>Reflections</w:t>
       </w:r>
-      <w:bookmarkEnd w:id="9"/>
-    </w:p>
-    <w:p>
-      <w:pPr>
-        <w:rPr>
-          <w:lang w:val="en-GB"/>
-        </w:rPr>
-      </w:pPr>
+      <w:bookmarkEnd w:id="12"/>
+    </w:p>
+    <w:p>
+      <w:pPr>
+        <w:pStyle w:val="Nadpis2"/>
+        <w:rPr>
+          <w:lang w:val="en-GB"/>
+        </w:rPr>
+      </w:pPr>
+      <w:r>
+        <w:rPr>
+          <w:lang w:val="en-GB"/>
+        </w:rPr>
+        <w:t>Reflections as a team</w:t>
+      </w:r>
     </w:p>
     <w:p>
       <w:pPr>
@@ -2739,7 +3570,7 @@
           <w:lang w:val="en-GB"/>
         </w:rPr>
       </w:pPr>
-      <w:bookmarkStart w:id="10" w:name="_Toc468267486"/>
+      <w:bookmarkStart w:id="13" w:name="_Toc468444630"/>
       <w:r>
         <w:rPr>
           <w:lang w:val="en-GB"/>
@@ -2747,10 +3578,59 @@
         <w:lastRenderedPageBreak/>
         <w:t>List of tasks</w:t>
       </w:r>
-      <w:bookmarkEnd w:id="10"/>
-    </w:p>
-    <w:p>
-      <w:pPr>
+      <w:bookmarkEnd w:id="13"/>
+    </w:p>
+    <w:p>
+      <w:pPr>
+        <w:pStyle w:val="Nadpis2"/>
+        <w:rPr>
+          <w:lang w:val="en-GB"/>
+        </w:rPr>
+      </w:pPr>
+      <w:bookmarkStart w:id="14" w:name="_Toc468444631"/>
+      <w:r>
+        <w:rPr>
+          <w:lang w:val="en-GB"/>
+        </w:rPr>
+        <w:t>Andreea Buturca</w:t>
+      </w:r>
+      <w:bookmarkEnd w:id="14"/>
+    </w:p>
+    <w:p>
+      <w:pPr>
+        <w:pStyle w:val="Nadpis2"/>
+        <w:rPr>
+          <w:lang w:val="en-GB"/>
+        </w:rPr>
+      </w:pPr>
+      <w:bookmarkStart w:id="15" w:name="_Toc468444632"/>
+      <w:r>
+        <w:rPr>
+          <w:lang w:val="en-GB"/>
+        </w:rPr>
+        <w:t>Karolina Beliharova</w:t>
+      </w:r>
+      <w:bookmarkEnd w:id="15"/>
+    </w:p>
+    <w:p>
+      <w:pPr>
+        <w:pStyle w:val="Nadpis2"/>
+        <w:rPr>
+          <w:lang w:val="en-GB"/>
+        </w:rPr>
+      </w:pPr>
+      <w:bookmarkStart w:id="16" w:name="_Toc468444633"/>
+      <w:r>
+        <w:rPr>
+          <w:lang w:val="en-GB"/>
+        </w:rPr>
+        <w:t>Marek Lowy</w:t>
+      </w:r>
+      <w:bookmarkEnd w:id="16"/>
+    </w:p>
+    <w:p>
+      <w:pPr>
+        <w:pStyle w:val="Nadpis2"/>
         <w:rPr>
           <w:lang w:val="en-GB"/>
         </w:rPr>
@@ -2761,6 +3641,14 @@
           <w:docGrid w:linePitch="360"/>
         </w:sectPr>
       </w:pPr>
+      <w:bookmarkStart w:id="17" w:name="_Toc468444634"/>
+      <w:r>
+        <w:rPr>
+          <w:lang w:val="en-GB"/>
+        </w:rPr>
+        <w:t>Martin Janosik</w:t>
+      </w:r>
+      <w:bookmarkEnd w:id="17"/>
     </w:p>
     <w:p>
       <w:pPr>
@@ -2769,7 +3657,7 @@
           <w:lang w:val="en-GB"/>
         </w:rPr>
       </w:pPr>
-      <w:bookmarkStart w:id="11" w:name="_Toc468267487"/>
+      <w:bookmarkStart w:id="18" w:name="_Toc468444635"/>
       <w:r>
         <w:rPr>
           <w:lang w:val="en-GB"/>
@@ -2777,7 +3665,7 @@
         <w:lastRenderedPageBreak/>
         <w:t>Supervisor meetings</w:t>
       </w:r>
-      <w:bookmarkEnd w:id="11"/>
+      <w:bookmarkEnd w:id="18"/>
     </w:p>
     <w:p>
       <w:pPr>
@@ -2844,63 +3732,8 @@
     </w:p>
     <w:p>
       <w:pPr>
-        <w:spacing w:before="360"/>
-        <w:rPr>
-          <w:b/>
-          <w:lang w:val="en-GB"/>
-        </w:rPr>
-      </w:pPr>
-      <w:r>
-        <w:rPr>
-          <w:b/>
-          <w:lang w:val="en-GB"/>
-        </w:rPr>
-        <w:t>23. 10. 2016</w:t>
-      </w:r>
-    </w:p>
-    <w:p>
-      <w:pPr>
-        <w:spacing w:after="0"/>
-        <w:rPr>
-          <w:lang w:val="en-US"/>
-        </w:rPr>
-      </w:pPr>
-      <w:r>
-        <w:rPr>
-          <w:lang w:val="en-GB"/>
-        </w:rPr>
-        <w:t xml:space="preserve">At this meeting, the supervisor gave us advice about the analysis. He explained to us how to use </w:t>
-      </w:r>
-      <w:r>
-        <w:rPr>
-          <w:lang w:val="en-GB"/>
-        </w:rPr>
-        <w:t xml:space="preserve">them in our project </w:t>
-      </w:r>
-      <w:r>
-        <w:rPr>
-          <w:lang w:val="en-US"/>
-        </w:rPr>
-        <w:t>(Use case diagram, use case description, r</w:t>
-      </w:r>
-      <w:r>
-        <w:rPr>
-          <w:lang w:val="en-US"/>
-        </w:rPr>
-        <w:t>equirements</w:t>
-      </w:r>
-      <w:r>
-        <w:rPr>
-          <w:lang w:val="en-US"/>
-        </w:rPr>
-        <w:t>).</w:t>
-      </w:r>
-    </w:p>
-    <w:p>
-      <w:pPr>
-        <w:spacing w:after="0"/>
-        <w:rPr>
-          <w:lang w:val="en-US"/>
+        <w:rPr>
+          <w:lang w:val="en-GB"/>
         </w:rPr>
       </w:pPr>
     </w:p>
@@ -2973,7 +3806,7 @@
           <w:lang w:val="en-GB"/>
         </w:rPr>
       </w:pPr>
-      <w:bookmarkStart w:id="12" w:name="_Toc468267488"/>
+      <w:bookmarkStart w:id="19" w:name="_Toc468444636"/>
       <w:r>
         <w:rPr>
           <w:lang w:val="en-GB"/>
@@ -2981,16 +3814,18 @@
         <w:lastRenderedPageBreak/>
         <w:t>Bloom’s forms</w:t>
       </w:r>
-      <w:bookmarkEnd w:id="12"/>
+      <w:bookmarkEnd w:id="19"/>
     </w:p>
     <w:p>
       <w:pPr>
         <w:spacing w:after="120"/>
-        <w:jc w:val="center"/>
-        <w:rPr>
-          <w:lang w:val="en-GB"/>
-        </w:rPr>
-      </w:pPr>
+        <w:jc w:val="left"/>
+        <w:rPr>
+          <w:lang w:val="en-GB"/>
+        </w:rPr>
+      </w:pPr>
+      <w:bookmarkStart w:id="20" w:name="_GoBack"/>
+      <w:bookmarkEnd w:id="20"/>
     </w:p>
     <w:sectPr>
       <w:pgSz w:w="11906" w:h="16838"/>
@@ -3249,6 +4084,118 @@
 <file path=word/numbering.xml><?xml version="1.0" encoding="utf-8"?>
 <w:numbering xmlns:wpc="http://schemas.microsoft.com/office/word/2010/wordprocessingCanvas" xmlns:mc="http://schemas.openxmlformats.org/markup-compatibility/2006" xmlns:o="urn:schemas-microsoft-com:office:office" xmlns:r="http://schemas.openxmlformats.org/officeDocument/2006/relationships" xmlns:m="http://schemas.openxmlformats.org/officeDocument/2006/math" xmlns:v="urn:schemas-microsoft-com:vml" xmlns:wp14="http://schemas.microsoft.com/office/word/2010/wordprocessingDrawing" xmlns:wp="http://schemas.openxmlformats.org/drawingml/2006/wordprocessingDrawing" xmlns:w10="urn:schemas-microsoft-com:office:word" xmlns:w="http://schemas.openxmlformats.org/wordprocessingml/2006/main" xmlns:w14="http://schemas.microsoft.com/office/word/2010/wordml" xmlns:w15="http://schemas.microsoft.com/office/word/2012/wordml" xmlns:wpg="http://schemas.microsoft.com/office/word/2010/wordprocessingGroup" xmlns:wpi="http://schemas.microsoft.com/office/word/2010/wordprocessingInk" xmlns:wne="http://schemas.microsoft.com/office/word/2006/wordml" xmlns:wps="http://schemas.microsoft.com/office/word/2010/wordprocessingShape" mc:Ignorable="w14 w15 wp14">
   <w:abstractNum w:abstractNumId="0">
+    <w:nsid w:val="085552EF"/>
+    <w:multiLevelType w:val="hybridMultilevel"/>
+    <w:tmpl w:val="9D64AFF4"/>
+    <w:lvl w:ilvl="0" w:tplc="60AAF87E">
+      <w:numFmt w:val="bullet"/>
+      <w:lvlText w:val="-"/>
+      <w:lvlJc w:val="left"/>
+      <w:pPr>
+        <w:ind w:left="720" w:hanging="360"/>
+      </w:pPr>
+      <w:rPr>
+        <w:rFonts w:ascii="Times New Roman" w:eastAsiaTheme="minorHAnsi" w:hAnsi="Times New Roman" w:cs="Times New Roman" w:hint="default"/>
+      </w:rPr>
+    </w:lvl>
+    <w:lvl w:ilvl="1" w:tplc="04050003" w:tentative="1">
+      <w:start w:val="1"/>
+      <w:numFmt w:val="bullet"/>
+      <w:lvlText w:val="o"/>
+      <w:lvlJc w:val="left"/>
+      <w:pPr>
+        <w:ind w:left="1440" w:hanging="360"/>
+      </w:pPr>
+      <w:rPr>
+        <w:rFonts w:ascii="Courier New" w:hAnsi="Courier New" w:cs="Courier New" w:hint="default"/>
+      </w:rPr>
+    </w:lvl>
+    <w:lvl w:ilvl="2" w:tplc="04050005" w:tentative="1">
+      <w:start w:val="1"/>
+      <w:numFmt w:val="bullet"/>
+      <w:lvlText w:val=""/>
+      <w:lvlJc w:val="left"/>
+      <w:pPr>
+        <w:ind w:left="2160" w:hanging="360"/>
+      </w:pPr>
+      <w:rPr>
+        <w:rFonts w:ascii="Wingdings" w:hAnsi="Wingdings" w:hint="default"/>
+      </w:rPr>
+    </w:lvl>
+    <w:lvl w:ilvl="3" w:tplc="04050001" w:tentative="1">
+      <w:start w:val="1"/>
+      <w:numFmt w:val="bullet"/>
+      <w:lvlText w:val=""/>
+      <w:lvlJc w:val="left"/>
+      <w:pPr>
+        <w:ind w:left="2880" w:hanging="360"/>
+      </w:pPr>
+      <w:rPr>
+        <w:rFonts w:ascii="Symbol" w:hAnsi="Symbol" w:hint="default"/>
+      </w:rPr>
+    </w:lvl>
+    <w:lvl w:ilvl="4" w:tplc="04050003" w:tentative="1">
+      <w:start w:val="1"/>
+      <w:numFmt w:val="bullet"/>
+      <w:lvlText w:val="o"/>
+      <w:lvlJc w:val="left"/>
+      <w:pPr>
+        <w:ind w:left="3600" w:hanging="360"/>
+      </w:pPr>
+      <w:rPr>
+        <w:rFonts w:ascii="Courier New" w:hAnsi="Courier New" w:cs="Courier New" w:hint="default"/>
+      </w:rPr>
+    </w:lvl>
+    <w:lvl w:ilvl="5" w:tplc="04050005" w:tentative="1">
+      <w:start w:val="1"/>
+      <w:numFmt w:val="bullet"/>
+      <w:lvlText w:val=""/>
+      <w:lvlJc w:val="left"/>
+      <w:pPr>
+        <w:ind w:left="4320" w:hanging="360"/>
+      </w:pPr>
+      <w:rPr>
+        <w:rFonts w:ascii="Wingdings" w:hAnsi="Wingdings" w:hint="default"/>
+      </w:rPr>
+    </w:lvl>
+    <w:lvl w:ilvl="6" w:tplc="04050001" w:tentative="1">
+      <w:start w:val="1"/>
+      <w:numFmt w:val="bullet"/>
+      <w:lvlText w:val=""/>
+      <w:lvlJc w:val="left"/>
+      <w:pPr>
+        <w:ind w:left="5040" w:hanging="360"/>
+      </w:pPr>
+      <w:rPr>
+        <w:rFonts w:ascii="Symbol" w:hAnsi="Symbol" w:hint="default"/>
+      </w:rPr>
+    </w:lvl>
+    <w:lvl w:ilvl="7" w:tplc="04050003" w:tentative="1">
+      <w:start w:val="1"/>
+      <w:numFmt w:val="bullet"/>
+      <w:lvlText w:val="o"/>
+      <w:lvlJc w:val="left"/>
+      <w:pPr>
+        <w:ind w:left="5760" w:hanging="360"/>
+      </w:pPr>
+      <w:rPr>
+        <w:rFonts w:ascii="Courier New" w:hAnsi="Courier New" w:cs="Courier New" w:hint="default"/>
+      </w:rPr>
+    </w:lvl>
+    <w:lvl w:ilvl="8" w:tplc="04050005" w:tentative="1">
+      <w:start w:val="1"/>
+      <w:numFmt w:val="bullet"/>
+      <w:lvlText w:val=""/>
+      <w:lvlJc w:val="left"/>
+      <w:pPr>
+        <w:ind w:left="6480" w:hanging="360"/>
+      </w:pPr>
+      <w:rPr>
+        <w:rFonts w:ascii="Wingdings" w:hAnsi="Wingdings" w:hint="default"/>
+      </w:rPr>
+    </w:lvl>
+  </w:abstractNum>
+  <w:abstractNum w:abstractNumId="1">
     <w:nsid w:val="2A9D0FA7"/>
     <w:multiLevelType w:val="hybridMultilevel"/>
     <w:tmpl w:val="15107A6A"/>
@@ -3337,7 +4284,7 @@
       </w:pPr>
     </w:lvl>
   </w:abstractNum>
-  <w:abstractNum w:abstractNumId="1">
+  <w:abstractNum w:abstractNumId="2">
     <w:nsid w:val="7A4F0D43"/>
     <w:multiLevelType w:val="multilevel"/>
     <w:tmpl w:val="04050025"/>
@@ -3432,13 +4379,13 @@
     </w:lvl>
   </w:abstractNum>
   <w:num w:numId="1">
+    <w:abstractNumId w:val="2"/>
+  </w:num>
+  <w:num w:numId="2">
     <w:abstractNumId w:val="1"/>
   </w:num>
-  <w:num w:numId="2">
-    <w:abstractNumId w:val="0"/>
-  </w:num>
   <w:num w:numId="3">
-    <w:abstractNumId w:val="1"/>
+    <w:abstractNumId w:val="2"/>
     <w:lvlOverride w:ilvl="0">
       <w:startOverride w:val="1"/>
     </w:lvlOverride>
@@ -3466,6 +4413,9 @@
     <w:lvlOverride w:ilvl="8">
       <w:startOverride w:val="1"/>
     </w:lvlOverride>
+  </w:num>
+  <w:num w:numId="4">
+    <w:abstractNumId w:val="0"/>
   </w:num>
 </w:numbering>
 </file>
@@ -4375,6 +5325,17 @@
       <w:ind w:left="240"/>
     </w:pPr>
   </w:style>
+  <w:style w:type="paragraph" w:styleId="Odstavecseseznamem">
+    <w:name w:val="List Paragraph"/>
+    <w:basedOn w:val="Normln"/>
+    <w:uiPriority w:val="34"/>
+    <w:qFormat/>
+    <w:rsid w:val="002D0753"/>
+    <w:pPr>
+      <w:ind w:left="720"/>
+      <w:contextualSpacing/>
+    </w:pPr>
+  </w:style>
 </w:styles>
 </file>
 
@@ -4644,7 +5605,7 @@
 </file>
 
 <file path=customXml/itemProps1.xml><?xml version="1.0" encoding="utf-8"?>
-<ds:datastoreItem xmlns:ds="http://schemas.openxmlformats.org/officeDocument/2006/customXml" ds:itemID="{97B8AF27-BE1F-4046-BB18-3A96D464C36E}">
+<ds:datastoreItem xmlns:ds="http://schemas.openxmlformats.org/officeDocument/2006/customXml" ds:itemID="{64809FA6-5857-4D3A-AFA0-A2AE3CDB54F0}">
   <ds:schemaRefs>
     <ds:schemaRef ds:uri="http://schemas.openxmlformats.org/officeDocument/2006/bibliography"/>
   </ds:schemaRefs>

</xml_diff>

<commit_message>
changed abstract + ref
</commit_message>
<xml_diff>
--- a/Documentation/ProcessReport.docx
+++ b/Documentation/ProcessReport.docx
@@ -4222,6 +4222,14 @@
           <w:lang w:val="en-GB"/>
         </w:rPr>
         <w:tab/>
+      </w:r>
+      <w:bookmarkStart w:id="14" w:name="_GoBack"/>
+      <w:r>
+        <w:rPr>
+          <w:rFonts w:cs="Times New Roman"/>
+          <w:szCs w:val="24"/>
+          <w:lang w:val="en-GB"/>
+        </w:rPr>
         <w:t>I started working on this project, feeling that understanding someone else’s code it could be the hardest thing for me, as I didn’t have any prior experience in programming. I felt that it would be difficult to reach my colleagues’ programming level, but I was very motivated to work hard, to support the team and throughout the project I felt very responsible for every task I needed to perform.</w:t>
       </w:r>
     </w:p>
@@ -4234,6 +4242,8 @@
       </w:pPr>
       <w:r>
         <w:rPr>
+          <w:rFonts w:cs="Times New Roman"/>
+          <w:szCs w:val="24"/>
           <w:lang w:val="en-GB"/>
         </w:rPr>
         <w:tab/>
@@ -4241,13 +4251,17 @@
       </w:r>
       <w:r>
         <w:rPr>
+          <w:rFonts w:cs="Times New Roman"/>
           <w:strike/>
+          <w:szCs w:val="24"/>
           <w:lang w:val="en-GB"/>
         </w:rPr>
         <w:t xml:space="preserve"> </w:t>
       </w:r>
       <w:r>
         <w:rPr>
+          <w:rFonts w:cs="Times New Roman"/>
+          <w:szCs w:val="24"/>
           <w:lang w:val="en-GB"/>
         </w:rPr>
         <w:t>beginning, as I have big experience, from work and from my previous higher education, to work in diverse teams, to accomplish different goals with specific deadlines.  So, I started, the project feeling confident in my ability to work in a multicultural environment.  But things, started to change during the project. I</w:t>
@@ -4262,6 +4276,131 @@
         <w:t>n my opinion there were some communication problems in the team. During our project meetings, some of the matters were discussed in Slovak, English being used only at my pressing request or when something regarding my tasks was discussed. This made me feel that I am losing essential parts of the project development. All things considered it was impossible for me to be 100% involved in this project as I intended at the beginning.</w:t>
       </w:r>
     </w:p>
+    <w:p>
+      <w:pPr>
+        <w:rPr>
+          <w:lang w:val="en-GB"/>
+        </w:rPr>
+      </w:pPr>
+      <w:r>
+        <w:rPr>
+          <w:rFonts w:cs="Times New Roman"/>
+          <w:szCs w:val="24"/>
+          <w:lang w:val="en-GB"/>
+        </w:rPr>
+        <w:tab/>
+        <w:t xml:space="preserve">We started the project making the requirements, use case description, and activity diagrams, which were mandatory for our hands in. In the beginning, they weren’t so well structured, because we needed a better overview of what should the system include. Also, being a person who processes information actively, I understood information better after every matter was discussed, ideas were written down, and after I started to apply them. As a global learner, I needed the big picture before I could master details. Each time before I began a new section of the project, I had to skim through the entire interview to get a better overview. I also preferred information being presented visual and as </w:t>
+      </w:r>
+      <w:r>
+        <w:rPr>
+          <w:rStyle w:val="Siln"/>
+          <w:rFonts w:cs="Times New Roman"/>
+          <w:b w:val="0"/>
+          <w:szCs w:val="24"/>
+          <w:lang w:val="en-GB"/>
+        </w:rPr>
+        <w:t>a visual learner</w:t>
+      </w:r>
+      <w:r>
+        <w:rPr>
+          <w:rFonts w:cs="Times New Roman"/>
+          <w:szCs w:val="24"/>
+          <w:lang w:val="en-GB"/>
+        </w:rPr>
+        <w:t>, I concentrate more on graphical information. That’s why, together with Martin we drew on paper the GUI interface and that helped a lot to understand better what the system must consists of. I accepted when Martin suggested building the GUI in JavaFX, instead of Java swing, because we could have certain guidance from him, and could make our job easier.  I continued with some parts of functionality of GUI, coordinated by Martin, who is an experienced programmer, good to work with and to learn from. I consider that our group was leaded by him with a good structure and specific tasks and deadlines. He was a great help in debugging, as well, when we had troubles.</w:t>
+      </w:r>
+    </w:p>
+    <w:p>
+      <w:pPr>
+        <w:rPr>
+          <w:rFonts w:cs="Times New Roman"/>
+          <w:szCs w:val="24"/>
+          <w:lang w:val="en-GB"/>
+        </w:rPr>
+      </w:pPr>
+      <w:r>
+        <w:rPr>
+          <w:rFonts w:cs="Times New Roman"/>
+          <w:szCs w:val="24"/>
+          <w:lang w:val="en-GB"/>
+        </w:rPr>
+        <w:lastRenderedPageBreak/>
+        <w:tab/>
+        <w:t xml:space="preserve">In addition, during the project, I perceived information relying too much on sensing, tending to prefer what is familiar, and concentrate on facts I knew instead of being all the time innovative. </w:t>
+      </w:r>
+      <w:r>
+        <w:rPr>
+          <w:rStyle w:val="Siln"/>
+          <w:rFonts w:cs="Times New Roman"/>
+          <w:b w:val="0"/>
+          <w:szCs w:val="24"/>
+          <w:lang w:val="en-GB"/>
+        </w:rPr>
+        <w:t>Being a sensory learner, i</w:t>
+      </w:r>
+      <w:r>
+        <w:rPr>
+          <w:rFonts w:cs="Times New Roman"/>
+          <w:szCs w:val="24"/>
+          <w:lang w:val="en-GB"/>
+        </w:rPr>
+        <w:t xml:space="preserve">f some parts of the project seemed difficult to accomplish, I tried to follow </w:t>
+      </w:r>
+      <w:r>
+        <w:rPr>
+          <w:rStyle w:val="shorttext"/>
+          <w:rFonts w:cs="Times New Roman"/>
+          <w:szCs w:val="24"/>
+          <w:lang w:val="en-GB"/>
+        </w:rPr>
+        <w:t>a safe (known) and fast</w:t>
+      </w:r>
+      <w:r>
+        <w:rPr>
+          <w:rFonts w:cs="Times New Roman"/>
+          <w:szCs w:val="24"/>
+          <w:lang w:val="en-GB"/>
+        </w:rPr>
+        <w:t xml:space="preserve"> path. One example could be the part of the project where I preferred to implement lists instead of tables, to display data on the screen view because it was much easier.</w:t>
+      </w:r>
+    </w:p>
+    <w:p>
+      <w:pPr>
+        <w:rPr>
+          <w:rFonts w:cs="Times New Roman"/>
+          <w:szCs w:val="24"/>
+          <w:lang w:val="en-GB"/>
+        </w:rPr>
+      </w:pPr>
+      <w:r>
+        <w:rPr>
+          <w:rFonts w:cs="Times New Roman"/>
+          <w:szCs w:val="24"/>
+          <w:lang w:val="en-GB"/>
+        </w:rPr>
+        <w:tab/>
+        <w:t>Moreover, during the project, I experienced some problems with GIT hub, our tool for merging and combining codes. Because of that, sometimes during weekends I’ve got stuck, having merging conflicts, and not being able to synchronise my work with the main project.</w:t>
+      </w:r>
+    </w:p>
+    <w:p>
+      <w:pPr>
+        <w:rPr>
+          <w:rFonts w:cs="Times New Roman"/>
+          <w:szCs w:val="24"/>
+          <w:lang w:val="en-GB"/>
+        </w:rPr>
+      </w:pPr>
+      <w:r>
+        <w:rPr>
+          <w:rFonts w:cs="Times New Roman"/>
+          <w:szCs w:val="24"/>
+          <w:lang w:val="en-GB"/>
+        </w:rPr>
+        <w:tab/>
+        <w:t>We didn’t spend a lot of time together doing the project because some needed a shorter period of time to work on the same amount than others, on the other hand, some are B person, others A person – me for example. As seen on Git punch card, the hours that were spent on the project differed a lot from A to B person, working hours started from 10 am, and lasted until 3 am in the morning. And I had to respect that each person is productive in different moments of the day. Moreover, in the last week, I met at school only with Karolina, because Martin and Marek left home. It was difficult to stay in contact with them, we had a lot of dead time, waiting for some group decision to be made, especially when we discovered some bugs in the system, I didn’t know if we should leave it like that, or another member could fix it. The communication and the interest reached a low level. I am aware that if we could spend more time together, doing the project, and if during the meetings, only English would be spoken, it would be a great advantage for me. And I think this thing can be improved on the next semester project.</w:t>
+      </w:r>
+    </w:p>
+    <w:bookmarkEnd w:id="14"/>
     <w:p>
       <w:pPr>
         <w:rPr>
@@ -4276,126 +4415,263 @@
           <w:docGrid w:linePitch="360"/>
         </w:sectPr>
       </w:pPr>
-      <w:r>
-        <w:rPr>
-          <w:rFonts w:cs="Times New Roman"/>
-          <w:szCs w:val="24"/>
-          <w:lang w:val="en-GB"/>
-        </w:rPr>
-        <w:tab/>
-        <w:t xml:space="preserve">We started the project making the requirements, use case description, and activity diagrams, which were mandatory for our hands in. In the beginning, they weren’t so well structured, because we needed a better overview of what should the system include. Also, being a person who processes information actively, I understood information better after every matter was discussed, ideas were written down, and after I started to apply them. As a global learner, I needed the big picture before I could master details. Each time before I began a new section of the project, I had to skim through the entire interview to get a better overview. I also preferred information being presented visual and as </w:t>
-      </w:r>
-      <w:r>
-        <w:rPr>
-          <w:rStyle w:val="Siln"/>
-          <w:rFonts w:cs="Times New Roman"/>
-          <w:b w:val="0"/>
-          <w:szCs w:val="24"/>
-          <w:lang w:val="en-GB"/>
-        </w:rPr>
-        <w:t>a visual learner</w:t>
-      </w:r>
-      <w:r>
-        <w:rPr>
-          <w:rFonts w:cs="Times New Roman"/>
-          <w:szCs w:val="24"/>
-          <w:lang w:val="en-GB"/>
-        </w:rPr>
-        <w:t>, I concentrate more on graphical information. That’s why, together with Martin we drew on paper the GUI interface and that helped a lot to understand better what the system must consists of. I accepted when Martin suggested building the GUI in JavaFX, instead of Java swing, because we could have certain guidance from him, and could make our job easier.  I continued with some parts of functionality of GUI, coordinated by Martin, who is an experienced programmer, good to work with and to learn from. I consider that our group was leaded by him with a good structure and specific tasks and deadlines. He was a great help in debugging, as well, when we had troubles.</w:t>
-      </w:r>
-    </w:p>
-    <w:p>
-      <w:pPr>
-        <w:rPr>
-          <w:rFonts w:cs="Times New Roman"/>
-          <w:szCs w:val="24"/>
-          <w:lang w:val="en-GB"/>
-        </w:rPr>
-      </w:pPr>
-      <w:r>
-        <w:rPr>
-          <w:rFonts w:cs="Times New Roman"/>
-          <w:szCs w:val="24"/>
+    </w:p>
+    <w:p>
+      <w:pPr>
+        <w:pStyle w:val="Nadpis2"/>
+        <w:rPr>
+          <w:lang w:val="en-GB"/>
+        </w:rPr>
+      </w:pPr>
+      <w:bookmarkStart w:id="15" w:name="_Toc469567048"/>
+      <w:r>
+        <w:rPr>
+          <w:lang w:val="en-GB"/>
+        </w:rPr>
+        <w:lastRenderedPageBreak/>
+        <w:t>Karolina Beliharova</w:t>
+      </w:r>
+      <w:bookmarkEnd w:id="15"/>
+    </w:p>
+    <w:p>
+      <w:pPr>
+        <w:ind w:firstLine="708"/>
+        <w:rPr>
+          <w:lang w:val="en-GB"/>
+        </w:rPr>
+      </w:pPr>
+      <w:r>
+        <w:rPr>
+          <w:lang w:val="en-GB"/>
+        </w:rPr>
+        <w:t xml:space="preserve">During the semester I was working with Andreea, we have been programming partners since the beginning of the semester. </w:t>
+      </w:r>
+      <w:r>
+        <w:rPr>
+          <w:lang w:val="en-GB"/>
+        </w:rPr>
+        <w:t>We got used to each other and I can say I like working with her</w:t>
+      </w:r>
+      <w:r>
+        <w:rPr>
+          <w:lang w:val="en-GB"/>
+        </w:rPr>
+        <w:t>,</w:t>
+      </w:r>
+      <w:r>
+        <w:rPr>
+          <w:lang w:val="en-GB"/>
+        </w:rPr>
+        <w:t xml:space="preserve"> of course we had some problems bu</w:t>
+      </w:r>
+      <w:r>
+        <w:rPr>
+          <w:lang w:val="en-GB"/>
+        </w:rPr>
+        <w:t>t I am</w:t>
+      </w:r>
+      <w:r>
+        <w:rPr>
+          <w:lang w:val="en-GB"/>
+        </w:rPr>
+        <w:t xml:space="preserve"> open-minded that means</w:t>
+      </w:r>
+      <w:r>
+        <w:rPr>
+          <w:lang w:val="en-GB"/>
+        </w:rPr>
+        <w:t xml:space="preserve"> </w:t>
+      </w:r>
+      <w:r>
+        <w:rPr>
+          <w:lang w:val="en-GB"/>
+        </w:rPr>
+        <w:t>I do not have a problem to accept criticism. W</w:t>
+      </w:r>
+      <w:r>
+        <w:rPr>
+          <w:lang w:val="en-GB"/>
+        </w:rPr>
+        <w:t>e always talked about the problem and then figured out it together.</w:t>
+      </w:r>
+      <w:r>
+        <w:rPr>
+          <w:lang w:val="en-GB"/>
+        </w:rPr>
+        <w:t xml:space="preserve"> Martin and Marek sat in front of us and because both of them had some programming experiences from high school, they were able to help us during the classes when we were completely lost. We worked together on some tasks so we found out how to cooperate together and decided to be group for SEP.</w:t>
+      </w:r>
+    </w:p>
+    <w:p>
+      <w:pPr>
+        <w:ind w:firstLine="708"/>
+        <w:rPr>
+          <w:lang w:val="en-GB"/>
+        </w:rPr>
+      </w:pPr>
+      <w:r>
+        <w:rPr>
+          <w:lang w:val="en-GB"/>
+        </w:rPr>
+        <w:t xml:space="preserve">This project was kind of challenging for me. I learnt how to work in team at my high school, but it was easier and different because no one had the motivation to work as hard as </w:t>
+      </w:r>
+      <w:r>
+        <w:rPr>
+          <w:lang w:val="en-GB"/>
+        </w:rPr>
+        <w:t>us now here</w:t>
+      </w:r>
+      <w:r>
+        <w:rPr>
+          <w:lang w:val="en-GB"/>
+        </w:rPr>
+        <w:t>. I have to learn how to work with people with different cultures background. Working with Marek an</w:t>
+      </w:r>
+      <w:r>
+        <w:rPr>
+          <w:lang w:val="en-GB"/>
+        </w:rPr>
+        <w:t>d Martin was not</w:t>
+      </w:r>
+      <w:r>
+        <w:rPr>
+          <w:lang w:val="en-GB"/>
+        </w:rPr>
+        <w:t xml:space="preserve"> so big problem, because our cultures are similar but on the other </w:t>
+      </w:r>
+      <w:r>
+        <w:rPr>
+          <w:lang w:val="en-GB"/>
+        </w:rPr>
+        <w:t>hand we had to respect Andreea that sometimes was not observed.</w:t>
+      </w:r>
+    </w:p>
+    <w:p>
+      <w:pPr>
+        <w:ind w:firstLine="708"/>
+        <w:rPr>
+          <w:lang w:val="en-US"/>
+        </w:rPr>
+      </w:pPr>
+      <w:r>
+        <w:rPr>
+          <w:lang w:val="en-GB"/>
+        </w:rPr>
+        <w:t>Martin was something like a leader of group because his programming skills are on higher level than others. It was our big advantage because he exactly knew what to do and he could do it really quickly. He was able to correct every problem that we met with code. In the beginning we were thinking about that I and Andreea would work on documentation and guys would work on code. During the project, Andreea had interesting ideas how to make GUI so she worked on code wit</w:t>
+      </w:r>
+      <w:r>
+        <w:rPr>
+          <w:lang w:val="en-GB"/>
+        </w:rPr>
+        <w:t>h guys and I did documentation but in the end she was able to help me.</w:t>
+      </w:r>
+      <w:r>
+        <w:rPr>
+          <w:lang w:val="en-GB"/>
+        </w:rPr>
+        <w:t xml:space="preserve"> I think this work everyone hates the most. It sounds easy but taking notes and documentation is actually harder than it looks like. I would like to say I am glad that in our group were two girls and two boys. I got experience how to work with both genders and I hope it would help me in the future.</w:t>
+      </w:r>
+    </w:p>
+    <w:p>
+      <w:pPr>
+        <w:ind w:firstLine="708"/>
+        <w:rPr>
+          <w:lang w:val="en-GB"/>
+        </w:rPr>
+      </w:pPr>
+      <w:r>
+        <w:rPr>
+          <w:lang w:val="en-GB"/>
+        </w:rPr>
+        <w:t xml:space="preserve">We agreed on meetings every Monday, Wednesday and Friday at 10. It was rewarding for us because we had some days off when we could relax from the project but actually I think everyone was working almost every day because we wanted to finish as soon as possible and had the project on high level. Some days we had team buildings, we spent time together without codes and tried to know each other. We enjoyed entertainment so we became really good friends and working together was then easier and funnier. </w:t>
+      </w:r>
+    </w:p>
+    <w:p>
+      <w:pPr>
+        <w:ind w:firstLine="708"/>
+        <w:rPr>
+          <w:lang w:val="en-GB"/>
+        </w:rPr>
+      </w:pPr>
+    </w:p>
+    <w:p>
+      <w:pPr>
+        <w:rPr>
+          <w:lang w:val="en-GB"/>
+        </w:rPr>
+      </w:pPr>
+    </w:p>
+    <w:p>
+      <w:pPr>
+        <w:rPr>
+          <w:lang w:val="en-GB"/>
+        </w:rPr>
+      </w:pPr>
+      <w:r>
+        <w:rPr>
           <w:lang w:val="en-GB"/>
         </w:rPr>
         <w:lastRenderedPageBreak/>
         <w:tab/>
-        <w:t xml:space="preserve">In addition, during the project, I perceived information relying too much on sensing, tending to prefer what is familiar, and concentrate on facts I knew instead of being all the time innovative. </w:t>
-      </w:r>
-      <w:r>
-        <w:rPr>
-          <w:rStyle w:val="Siln"/>
-          <w:rFonts w:cs="Times New Roman"/>
-          <w:b w:val="0"/>
-          <w:szCs w:val="24"/>
-          <w:lang w:val="en-GB"/>
-        </w:rPr>
-        <w:t>Being a sensory learner, i</w:t>
-      </w:r>
-      <w:r>
-        <w:rPr>
-          <w:rFonts w:cs="Times New Roman"/>
-          <w:szCs w:val="24"/>
-          <w:lang w:val="en-GB"/>
-        </w:rPr>
-        <w:t xml:space="preserve">f some parts of the project seemed difficult to accomplish, I tried to follow </w:t>
-      </w:r>
-      <w:r>
-        <w:rPr>
-          <w:rStyle w:val="shorttext"/>
-          <w:rFonts w:cs="Times New Roman"/>
-          <w:szCs w:val="24"/>
-          <w:lang w:val="en-GB"/>
-        </w:rPr>
-        <w:t>a safe (known) and fast</w:t>
-      </w:r>
-      <w:r>
-        <w:rPr>
-          <w:rFonts w:cs="Times New Roman"/>
-          <w:szCs w:val="24"/>
-          <w:lang w:val="en-GB"/>
-        </w:rPr>
-        <w:t xml:space="preserve"> path. One example could be the part of the project where I preferred to implement lists instead of tables, to display data on the screen view because it was much easier.</w:t>
-      </w:r>
-    </w:p>
-    <w:p>
-      <w:pPr>
-        <w:rPr>
-          <w:rFonts w:cs="Times New Roman"/>
-          <w:szCs w:val="24"/>
-          <w:lang w:val="en-GB"/>
-        </w:rPr>
-      </w:pPr>
-      <w:r>
-        <w:rPr>
-          <w:rFonts w:cs="Times New Roman"/>
-          <w:szCs w:val="24"/>
-          <w:lang w:val="en-GB"/>
-        </w:rPr>
-        <w:tab/>
-        <w:t>Moreover, during the project, I experienced some problems with GIT hub, our tool for merging and combining codes. Because of that, sometimes during weekends I’ve got stuck, having merging conflicts, and not being able to synchronise my work with the main project.</w:t>
-      </w:r>
-    </w:p>
-    <w:p>
-      <w:pPr>
-        <w:rPr>
-          <w:rFonts w:cs="Times New Roman"/>
-          <w:szCs w:val="24"/>
-          <w:lang w:val="en-GB"/>
-        </w:rPr>
-      </w:pPr>
-      <w:r>
-        <w:rPr>
-          <w:rFonts w:cs="Times New Roman"/>
-          <w:szCs w:val="24"/>
-          <w:lang w:val="en-GB"/>
-        </w:rPr>
-        <w:tab/>
-        <w:t>We didn’t spend a lot of time together doing the project because some needed a shorter period of time to work on the same amount than others, on the other hand, some are B person, others A person – me for example. As seen on Git punch card, the hours that were spent on the project differed a lot from A to B person, working hours started from 10 am, and lasted until 3 am in the morning. And I had to respect that each person is productive in different moments of the day. I am aware that if we could spend more time together, doing the project, and if during the meetings, only English would be spoken, it would be a great advantage for me. And I think this thing can be improved on the next semester project.</w:t>
-      </w:r>
-    </w:p>
-    <w:p>
-      <w:pPr>
+        <w:t>In the last week of the project period there was complication with communication in our group because guys had some plans so they went home earlier and I and Andreea stayed there until the project was</w:t>
+      </w:r>
+      <w:r>
+        <w:rPr>
+          <w:lang w:val="en-GB"/>
+        </w:rPr>
+        <w:t xml:space="preserve"> not</w:t>
+      </w:r>
+      <w:r>
+        <w:rPr>
+          <w:lang w:val="en-GB"/>
+        </w:rPr>
+        <w:t xml:space="preserve"> done. Firstly I did not have problem with this because Martin did all his job well and he made the hardest part of the program.</w:t>
+      </w:r>
+      <w:r>
+        <w:rPr>
+          <w:lang w:val="en-GB"/>
+        </w:rPr>
+        <w:t xml:space="preserve"> But s</w:t>
+      </w:r>
+      <w:r>
+        <w:rPr>
+          <w:lang w:val="en-GB"/>
+        </w:rPr>
+        <w:t>uddenly we me</w:t>
+      </w:r>
+      <w:r>
+        <w:rPr>
+          <w:lang w:val="en-GB"/>
+        </w:rPr>
+        <w:t>t many</w:t>
+      </w:r>
+      <w:r>
+        <w:rPr>
+          <w:lang w:val="en-GB"/>
+        </w:rPr>
+        <w:t xml:space="preserve"> problems this week and we had to do a lot of changes</w:t>
+      </w:r>
+      <w:r>
+        <w:rPr>
+          <w:lang w:val="en-GB"/>
+        </w:rPr>
+        <w:t xml:space="preserve">. </w:t>
+      </w:r>
+      <w:r>
+        <w:rPr>
+          <w:lang w:val="en-GB"/>
+        </w:rPr>
+        <w:t>Still I think for the next projec</w:t>
+      </w:r>
+      <w:r>
+        <w:rPr>
+          <w:lang w:val="en-GB"/>
+        </w:rPr>
+        <w:t>t I would appreciate that everyone stays and leaves when the project will be uploaded.</w:t>
+      </w:r>
+    </w:p>
+    <w:p>
+      <w:pPr>
+        <w:ind w:firstLine="708"/>
         <w:rPr>
           <w:lang w:val="en-GB"/>
         </w:rPr>
@@ -4406,273 +4682,6 @@
           <w:docGrid w:linePitch="360"/>
         </w:sectPr>
       </w:pPr>
-    </w:p>
-    <w:p>
-      <w:pPr>
-        <w:pStyle w:val="Nadpis2"/>
-        <w:rPr>
-          <w:lang w:val="en-GB"/>
-        </w:rPr>
-      </w:pPr>
-      <w:bookmarkStart w:id="14" w:name="_Toc469567048"/>
-      <w:r>
-        <w:rPr>
-          <w:lang w:val="en-GB"/>
-        </w:rPr>
-        <w:lastRenderedPageBreak/>
-        <w:t>Karolina Beliharova</w:t>
-      </w:r>
-      <w:bookmarkEnd w:id="14"/>
-    </w:p>
-    <w:p>
-      <w:pPr>
-        <w:ind w:firstLine="708"/>
-        <w:rPr>
-          <w:lang w:val="en-GB"/>
-        </w:rPr>
-      </w:pPr>
-      <w:r>
-        <w:rPr>
-          <w:lang w:val="en-GB"/>
-        </w:rPr>
-        <w:t xml:space="preserve">During the semester I was working with Andreea, we have been programming partners since the beginning of the semester. </w:t>
-      </w:r>
-      <w:r>
-        <w:rPr>
-          <w:lang w:val="en-GB"/>
-        </w:rPr>
-        <w:t>We got used to each other and I can say I like working with her</w:t>
-      </w:r>
-      <w:r>
-        <w:rPr>
-          <w:lang w:val="en-GB"/>
-        </w:rPr>
-        <w:t>,</w:t>
-      </w:r>
-      <w:r>
-        <w:rPr>
-          <w:lang w:val="en-GB"/>
-        </w:rPr>
-        <w:t xml:space="preserve"> of course we had some problems bu</w:t>
-      </w:r>
-      <w:r>
-        <w:rPr>
-          <w:lang w:val="en-GB"/>
-        </w:rPr>
-        <w:t>t I am</w:t>
-      </w:r>
-      <w:r>
-        <w:rPr>
-          <w:lang w:val="en-GB"/>
-        </w:rPr>
-        <w:t xml:space="preserve"> open-minded that means</w:t>
-      </w:r>
-      <w:r>
-        <w:rPr>
-          <w:lang w:val="en-GB"/>
-        </w:rPr>
-        <w:t xml:space="preserve"> </w:t>
-      </w:r>
-      <w:r>
-        <w:rPr>
-          <w:lang w:val="en-GB"/>
-        </w:rPr>
-        <w:t>I do not have a problem to accept criticism. W</w:t>
-      </w:r>
-      <w:r>
-        <w:rPr>
-          <w:lang w:val="en-GB"/>
-        </w:rPr>
-        <w:t>e always talked about the problem and then figured out it together.</w:t>
-      </w:r>
-      <w:r>
-        <w:rPr>
-          <w:lang w:val="en-GB"/>
-        </w:rPr>
-        <w:t xml:space="preserve"> Martin and Marek sat in front of us and because both of them had some programming experiences from high school, they were able to help us during the classes when we were completely lost. We worked together on some tasks so we found out how to cooperate together and decided to be group for SEP.</w:t>
-      </w:r>
-    </w:p>
-    <w:p>
-      <w:pPr>
-        <w:ind w:firstLine="708"/>
-        <w:rPr>
-          <w:lang w:val="en-GB"/>
-        </w:rPr>
-      </w:pPr>
-      <w:r>
-        <w:rPr>
-          <w:lang w:val="en-GB"/>
-        </w:rPr>
-        <w:t xml:space="preserve">This project was kind of challenging for me. I learnt how to work in team at my high school, but it was easier and different because no one had the motivation to work as hard as </w:t>
-      </w:r>
-      <w:r>
-        <w:rPr>
-          <w:lang w:val="en-GB"/>
-        </w:rPr>
-        <w:t>us now here</w:t>
-      </w:r>
-      <w:r>
-        <w:rPr>
-          <w:lang w:val="en-GB"/>
-        </w:rPr>
-        <w:t>. I have to learn how to work with people with different cultures background. Working with Marek an</w:t>
-      </w:r>
-      <w:r>
-        <w:rPr>
-          <w:lang w:val="en-GB"/>
-        </w:rPr>
-        <w:t>d Martin was not</w:t>
-      </w:r>
-      <w:r>
-        <w:rPr>
-          <w:lang w:val="en-GB"/>
-        </w:rPr>
-        <w:t xml:space="preserve"> so big problem, because our cultures are similar but on the other </w:t>
-      </w:r>
-      <w:r>
-        <w:rPr>
-          <w:lang w:val="en-GB"/>
-        </w:rPr>
-        <w:t>hand we had to respect Andreea that sometimes was not observed.</w:t>
-      </w:r>
-    </w:p>
-    <w:p>
-      <w:pPr>
-        <w:ind w:firstLine="708"/>
-        <w:rPr>
-          <w:lang w:val="en-US"/>
-        </w:rPr>
-      </w:pPr>
-      <w:r>
-        <w:rPr>
-          <w:lang w:val="en-GB"/>
-        </w:rPr>
-        <w:t>Martin was something like a leader of group because his programming skills are on higher level than others. It was our big advantage because he exactly knew what to do and he could do it really quickly. He was able to correct every problem that we met with code. In the beginning we were thinking about that I and Andreea would work on documentation and guys would work on code. During the project, Andreea had interesting ideas how to make GUI so she worked on code wit</w:t>
-      </w:r>
-      <w:r>
-        <w:rPr>
-          <w:lang w:val="en-GB"/>
-        </w:rPr>
-        <w:t>h guys and I did documentation but in the end she was able to help me.</w:t>
-      </w:r>
-      <w:r>
-        <w:rPr>
-          <w:lang w:val="en-GB"/>
-        </w:rPr>
-        <w:t xml:space="preserve"> I think this work everyone hates the most. It sounds easy but taking notes and documentation is actually harder than it looks like. I would like to say I am glad that in our group were two girls and two boys. I got experience how to work with both genders and I hope it would help me in the future.</w:t>
-      </w:r>
-    </w:p>
-    <w:p>
-      <w:pPr>
-        <w:ind w:firstLine="708"/>
-        <w:rPr>
-          <w:lang w:val="en-GB"/>
-        </w:rPr>
-      </w:pPr>
-      <w:r>
-        <w:rPr>
-          <w:lang w:val="en-GB"/>
-        </w:rPr>
-        <w:t xml:space="preserve">We agreed on meetings every Monday, Wednesday and Friday at 10. It was rewarding for us because we had some days off when we could relax from the project but actually I think everyone was working almost every day because we wanted to finish as soon as possible and had the project on high level. Some days we had team buildings, we spent time together without codes and tried to know each other. We enjoyed entertainment so we became really good friends and working together was then easier and funnier. </w:t>
-      </w:r>
-    </w:p>
-    <w:p>
-      <w:pPr>
-        <w:ind w:firstLine="708"/>
-        <w:rPr>
-          <w:lang w:val="en-GB"/>
-        </w:rPr>
-      </w:pPr>
-    </w:p>
-    <w:p>
-      <w:pPr>
-        <w:rPr>
-          <w:lang w:val="en-GB"/>
-        </w:rPr>
-      </w:pPr>
-    </w:p>
-    <w:p>
-      <w:pPr>
-        <w:rPr>
-          <w:lang w:val="en-GB"/>
-        </w:rPr>
-      </w:pPr>
-      <w:r>
-        <w:rPr>
-          <w:lang w:val="en-GB"/>
-        </w:rPr>
-        <w:lastRenderedPageBreak/>
-        <w:tab/>
-        <w:t>In the last week of the project period there was complication with communication in our group because guys had some plans so they went home earlier and I and Andreea stayed there until the project was</w:t>
-      </w:r>
-      <w:r>
-        <w:rPr>
-          <w:lang w:val="en-GB"/>
-        </w:rPr>
-        <w:t xml:space="preserve"> not</w:t>
-      </w:r>
-      <w:r>
-        <w:rPr>
-          <w:lang w:val="en-GB"/>
-        </w:rPr>
-        <w:t xml:space="preserve"> done. Firstly I did not have problem with this because Martin did all his job well and he made the hardest part of the program.</w:t>
-      </w:r>
-      <w:r>
-        <w:rPr>
-          <w:lang w:val="en-GB"/>
-        </w:rPr>
-        <w:t xml:space="preserve"> But s</w:t>
-      </w:r>
-      <w:r>
-        <w:rPr>
-          <w:lang w:val="en-GB"/>
-        </w:rPr>
-        <w:t>uddenly we me</w:t>
-      </w:r>
-      <w:r>
-        <w:rPr>
-          <w:lang w:val="en-GB"/>
-        </w:rPr>
-        <w:t>t many</w:t>
-      </w:r>
-      <w:r>
-        <w:rPr>
-          <w:lang w:val="en-GB"/>
-        </w:rPr>
-        <w:t xml:space="preserve"> problems this week and we had to do a lot of changes</w:t>
-      </w:r>
-      <w:r>
-        <w:rPr>
-          <w:lang w:val="en-GB"/>
-        </w:rPr>
-        <w:t xml:space="preserve">. </w:t>
-      </w:r>
-      <w:r>
-        <w:rPr>
-          <w:lang w:val="en-GB"/>
-        </w:rPr>
-        <w:t>Still I think for the next projec</w:t>
-      </w:r>
-      <w:r>
-        <w:rPr>
-          <w:lang w:val="en-GB"/>
-        </w:rPr>
-        <w:t>t I would appreciate that everyone stays and leaves when the project will be uploaded.</w:t>
-      </w:r>
-    </w:p>
-    <w:p>
-      <w:pPr>
-        <w:ind w:firstLine="708"/>
-        <w:rPr>
-          <w:lang w:val="en-GB"/>
-        </w:rPr>
-        <w:sectPr>
-          <w:pgSz w:w="11906" w:h="16838"/>
-          <w:pgMar w:top="1417" w:right="1417" w:bottom="1417" w:left="1417" w:header="794" w:footer="708" w:gutter="0"/>
-          <w:cols w:space="708"/>
-          <w:docGrid w:linePitch="360"/>
-        </w:sectPr>
-      </w:pPr>
       <w:r>
         <w:rPr>
           <w:lang w:val="en-GB"/>
@@ -4689,15 +4698,7 @@
         <w:rPr>
           <w:lang w:val="en-GB"/>
         </w:rPr>
-        <w:t>experiences and I think in future it will help me. I learnt more about team work and met new cultures. I was satisfied with my group and how we hand</w:t>
-      </w:r>
-      <w:bookmarkStart w:id="15" w:name="_GoBack"/>
-      <w:bookmarkEnd w:id="15"/>
-      <w:r>
-        <w:rPr>
-          <w:lang w:val="en-GB"/>
-        </w:rPr>
-        <w:t>led the project.</w:t>
+        <w:t>experiences and I think in future it will help me. I learnt more about team work and met new cultures. I was satisfied with my group and how we handled the project.</w:t>
       </w:r>
     </w:p>
     <w:p>
@@ -6552,6 +6553,7 @@
         <w:docPartUnique/>
       </w:docPartObj>
     </w:sdtPr>
+    <w:sdtEndPr/>
     <w:sdtContent>
       <w:p>
         <w:pPr>
@@ -6571,7 +6573,7 @@
           <w:rPr>
             <w:noProof/>
           </w:rPr>
-          <w:t>22</w:t>
+          <w:t>12</w:t>
         </w:r>
         <w:r>
           <w:fldChar w:fldCharType="end"/>
@@ -8579,7 +8581,7 @@
 </file>
 
 <file path=customXml/itemProps1.xml><?xml version="1.0" encoding="utf-8"?>
-<ds:datastoreItem xmlns:ds="http://schemas.openxmlformats.org/officeDocument/2006/customXml" ds:itemID="{25DB1FD4-E726-41FE-88FE-2F55F6E53590}">
+<ds:datastoreItem xmlns:ds="http://schemas.openxmlformats.org/officeDocument/2006/customXml" ds:itemID="{7EE193BC-1B00-42C6-82A5-C99AF294D4A7}">
   <ds:schemaRefs>
     <ds:schemaRef ds:uri="http://schemas.openxmlformats.org/officeDocument/2006/bibliography"/>
   </ds:schemaRefs>

</xml_diff>

<commit_message>
added bloom, change testing
</commit_message>
<xml_diff>
--- a/Documentation/ProcessReport.docx
+++ b/Documentation/ProcessReport.docx
@@ -291,6 +291,8 @@
             </w:rPr>
             <w:t>Table of contents</w:t>
           </w:r>
+          <w:bookmarkStart w:id="0" w:name="_GoBack"/>
+          <w:bookmarkEnd w:id="0"/>
         </w:p>
         <w:p>
           <w:pPr>
@@ -322,7 +324,7 @@
           <w:r>
             <w:fldChar w:fldCharType="separate"/>
           </w:r>
-          <w:hyperlink w:anchor="_Toc469567034" w:history="1">
+          <w:hyperlink w:anchor="_Toc469602540" w:history="1">
             <w:r>
               <w:rPr>
                 <w:rStyle w:val="Hypertextovodkaz"/>
@@ -367,7 +369,7 @@
                 <w:noProof/>
                 <w:webHidden/>
               </w:rPr>
-              <w:instrText xml:space="preserve"> PAGEREF _Toc469567034 \h </w:instrText>
+              <w:instrText xml:space="preserve"> PAGEREF _Toc469602540 \h </w:instrText>
             </w:r>
             <w:r>
               <w:rPr>
@@ -412,7 +414,7 @@
               <w:lang w:eastAsia="cs-CZ"/>
             </w:rPr>
           </w:pPr>
-          <w:hyperlink w:anchor="_Toc469567035" w:history="1">
+          <w:hyperlink w:anchor="_Toc469602541" w:history="1">
             <w:r>
               <w:rPr>
                 <w:rStyle w:val="Hypertextovodkaz"/>
@@ -457,7 +459,7 @@
                 <w:noProof/>
                 <w:webHidden/>
               </w:rPr>
-              <w:instrText xml:space="preserve"> PAGEREF _Toc469567035 \h </w:instrText>
+              <w:instrText xml:space="preserve"> PAGEREF _Toc469602541 \h </w:instrText>
             </w:r>
             <w:r>
               <w:rPr>
@@ -498,7 +500,7 @@
               <w:lang w:eastAsia="cs-CZ"/>
             </w:rPr>
           </w:pPr>
-          <w:hyperlink w:anchor="_Toc469567036" w:history="1">
+          <w:hyperlink w:anchor="_Toc469602542" w:history="1">
             <w:r>
               <w:rPr>
                 <w:rStyle w:val="Hypertextovodkaz"/>
@@ -526,7 +528,7 @@
                 <w:noProof/>
                 <w:webHidden/>
               </w:rPr>
-              <w:instrText xml:space="preserve"> PAGEREF _Toc469567036 \h </w:instrText>
+              <w:instrText xml:space="preserve"> PAGEREF _Toc469602542 \h </w:instrText>
             </w:r>
             <w:r>
               <w:rPr>
@@ -567,7 +569,7 @@
               <w:lang w:eastAsia="cs-CZ"/>
             </w:rPr>
           </w:pPr>
-          <w:hyperlink w:anchor="_Toc469567037" w:history="1">
+          <w:hyperlink w:anchor="_Toc469602543" w:history="1">
             <w:r>
               <w:rPr>
                 <w:rStyle w:val="Hypertextovodkaz"/>
@@ -595,7 +597,7 @@
                 <w:noProof/>
                 <w:webHidden/>
               </w:rPr>
-              <w:instrText xml:space="preserve"> PAGEREF _Toc469567037 \h </w:instrText>
+              <w:instrText xml:space="preserve"> PAGEREF _Toc469602543 \h </w:instrText>
             </w:r>
             <w:r>
               <w:rPr>
@@ -636,7 +638,7 @@
               <w:lang w:eastAsia="cs-CZ"/>
             </w:rPr>
           </w:pPr>
-          <w:hyperlink w:anchor="_Toc469567038" w:history="1">
+          <w:hyperlink w:anchor="_Toc469602544" w:history="1">
             <w:r>
               <w:rPr>
                 <w:rStyle w:val="Hypertextovodkaz"/>
@@ -664,7 +666,7 @@
                 <w:noProof/>
                 <w:webHidden/>
               </w:rPr>
-              <w:instrText xml:space="preserve"> PAGEREF _Toc469567038 \h </w:instrText>
+              <w:instrText xml:space="preserve"> PAGEREF _Toc469602544 \h </w:instrText>
             </w:r>
             <w:r>
               <w:rPr>
@@ -705,7 +707,7 @@
               <w:lang w:eastAsia="cs-CZ"/>
             </w:rPr>
           </w:pPr>
-          <w:hyperlink w:anchor="_Toc469567039" w:history="1">
+          <w:hyperlink w:anchor="_Toc469602545" w:history="1">
             <w:r>
               <w:rPr>
                 <w:rStyle w:val="Hypertextovodkaz"/>
@@ -734,7 +736,7 @@
                 <w:noProof/>
                 <w:webHidden/>
               </w:rPr>
-              <w:instrText xml:space="preserve"> PAGEREF _Toc469567039 \h </w:instrText>
+              <w:instrText xml:space="preserve"> PAGEREF _Toc469602545 \h </w:instrText>
             </w:r>
             <w:r>
               <w:rPr>
@@ -775,7 +777,7 @@
               <w:lang w:eastAsia="cs-CZ"/>
             </w:rPr>
           </w:pPr>
-          <w:hyperlink w:anchor="_Toc469567040" w:history="1">
+          <w:hyperlink w:anchor="_Toc469602546" w:history="1">
             <w:r>
               <w:rPr>
                 <w:rStyle w:val="Hypertextovodkaz"/>
@@ -803,7 +805,7 @@
                 <w:noProof/>
                 <w:webHidden/>
               </w:rPr>
-              <w:instrText xml:space="preserve"> PAGEREF _Toc469567040 \h </w:instrText>
+              <w:instrText xml:space="preserve"> PAGEREF _Toc469602546 \h </w:instrText>
             </w:r>
             <w:r>
               <w:rPr>
@@ -848,7 +850,7 @@
               <w:lang w:eastAsia="cs-CZ"/>
             </w:rPr>
           </w:pPr>
-          <w:hyperlink w:anchor="_Toc469567041" w:history="1">
+          <w:hyperlink w:anchor="_Toc469602547" w:history="1">
             <w:r>
               <w:rPr>
                 <w:rStyle w:val="Hypertextovodkaz"/>
@@ -893,7 +895,7 @@
                 <w:noProof/>
                 <w:webHidden/>
               </w:rPr>
-              <w:instrText xml:space="preserve"> PAGEREF _Toc469567041 \h </w:instrText>
+              <w:instrText xml:space="preserve"> PAGEREF _Toc469602547 \h </w:instrText>
             </w:r>
             <w:r>
               <w:rPr>
@@ -934,7 +936,7 @@
               <w:lang w:eastAsia="cs-CZ"/>
             </w:rPr>
           </w:pPr>
-          <w:hyperlink w:anchor="_Toc469567042" w:history="1">
+          <w:hyperlink w:anchor="_Toc469602548" w:history="1">
             <w:r>
               <w:rPr>
                 <w:rStyle w:val="Hypertextovodkaz"/>
@@ -962,7 +964,7 @@
                 <w:noProof/>
                 <w:webHidden/>
               </w:rPr>
-              <w:instrText xml:space="preserve"> PAGEREF _Toc469567042 \h </w:instrText>
+              <w:instrText xml:space="preserve"> PAGEREF _Toc469602548 \h </w:instrText>
             </w:r>
             <w:r>
               <w:rPr>
@@ -1003,7 +1005,7 @@
               <w:lang w:eastAsia="cs-CZ"/>
             </w:rPr>
           </w:pPr>
-          <w:hyperlink w:anchor="_Toc469567043" w:history="1">
+          <w:hyperlink w:anchor="_Toc469602549" w:history="1">
             <w:r>
               <w:rPr>
                 <w:rStyle w:val="Hypertextovodkaz"/>
@@ -1031,7 +1033,7 @@
                 <w:noProof/>
                 <w:webHidden/>
               </w:rPr>
-              <w:instrText xml:space="preserve"> PAGEREF _Toc469567043 \h </w:instrText>
+              <w:instrText xml:space="preserve"> PAGEREF _Toc469602549 \h </w:instrText>
             </w:r>
             <w:r>
               <w:rPr>
@@ -1072,7 +1074,7 @@
               <w:lang w:eastAsia="cs-CZ"/>
             </w:rPr>
           </w:pPr>
-          <w:hyperlink w:anchor="_Toc469567044" w:history="1">
+          <w:hyperlink w:anchor="_Toc469602550" w:history="1">
             <w:r>
               <w:rPr>
                 <w:rStyle w:val="Hypertextovodkaz"/>
@@ -1100,7 +1102,7 @@
                 <w:noProof/>
                 <w:webHidden/>
               </w:rPr>
-              <w:instrText xml:space="preserve"> PAGEREF _Toc469567044 \h </w:instrText>
+              <w:instrText xml:space="preserve"> PAGEREF _Toc469602550 \h </w:instrText>
             </w:r>
             <w:r>
               <w:rPr>
@@ -1141,7 +1143,7 @@
               <w:lang w:eastAsia="cs-CZ"/>
             </w:rPr>
           </w:pPr>
-          <w:hyperlink w:anchor="_Toc469567045" w:history="1">
+          <w:hyperlink w:anchor="_Toc469602551" w:history="1">
             <w:r>
               <w:rPr>
                 <w:rStyle w:val="Hypertextovodkaz"/>
@@ -1169,7 +1171,7 @@
                 <w:noProof/>
                 <w:webHidden/>
               </w:rPr>
-              <w:instrText xml:space="preserve"> PAGEREF _Toc469567045 \h </w:instrText>
+              <w:instrText xml:space="preserve"> PAGEREF _Toc469602551 \h </w:instrText>
             </w:r>
             <w:r>
               <w:rPr>
@@ -1214,7 +1216,7 @@
               <w:lang w:eastAsia="cs-CZ"/>
             </w:rPr>
           </w:pPr>
-          <w:hyperlink w:anchor="_Toc469567046" w:history="1">
+          <w:hyperlink w:anchor="_Toc469602552" w:history="1">
             <w:r>
               <w:rPr>
                 <w:rStyle w:val="Hypertextovodkaz"/>
@@ -1259,7 +1261,7 @@
                 <w:noProof/>
                 <w:webHidden/>
               </w:rPr>
-              <w:instrText xml:space="preserve"> PAGEREF _Toc469567046 \h </w:instrText>
+              <w:instrText xml:space="preserve"> PAGEREF _Toc469602552 \h </w:instrText>
             </w:r>
             <w:r>
               <w:rPr>
@@ -1300,7 +1302,7 @@
               <w:lang w:eastAsia="cs-CZ"/>
             </w:rPr>
           </w:pPr>
-          <w:hyperlink w:anchor="_Toc469567047" w:history="1">
+          <w:hyperlink w:anchor="_Toc469602553" w:history="1">
             <w:r>
               <w:rPr>
                 <w:rStyle w:val="Hypertextovodkaz"/>
@@ -1328,7 +1330,7 @@
                 <w:noProof/>
                 <w:webHidden/>
               </w:rPr>
-              <w:instrText xml:space="preserve"> PAGEREF _Toc469567047 \h </w:instrText>
+              <w:instrText xml:space="preserve"> PAGEREF _Toc469602553 \h </w:instrText>
             </w:r>
             <w:r>
               <w:rPr>
@@ -1369,7 +1371,7 @@
               <w:lang w:eastAsia="cs-CZ"/>
             </w:rPr>
           </w:pPr>
-          <w:hyperlink w:anchor="_Toc469567048" w:history="1">
+          <w:hyperlink w:anchor="_Toc469602554" w:history="1">
             <w:r>
               <w:rPr>
                 <w:rStyle w:val="Hypertextovodkaz"/>
@@ -1397,7 +1399,7 @@
                 <w:noProof/>
                 <w:webHidden/>
               </w:rPr>
-              <w:instrText xml:space="preserve"> PAGEREF _Toc469567048 \h </w:instrText>
+              <w:instrText xml:space="preserve"> PAGEREF _Toc469602554 \h </w:instrText>
             </w:r>
             <w:r>
               <w:rPr>
@@ -1438,7 +1440,7 @@
               <w:lang w:eastAsia="cs-CZ"/>
             </w:rPr>
           </w:pPr>
-          <w:hyperlink w:anchor="_Toc469567049" w:history="1">
+          <w:hyperlink w:anchor="_Toc469602555" w:history="1">
             <w:r>
               <w:rPr>
                 <w:rStyle w:val="Hypertextovodkaz"/>
@@ -1466,7 +1468,7 @@
                 <w:noProof/>
                 <w:webHidden/>
               </w:rPr>
-              <w:instrText xml:space="preserve"> PAGEREF _Toc469567049 \h </w:instrText>
+              <w:instrText xml:space="preserve"> PAGEREF _Toc469602555 \h </w:instrText>
             </w:r>
             <w:r>
               <w:rPr>
@@ -1486,7 +1488,7 @@
                 <w:noProof/>
                 <w:webHidden/>
               </w:rPr>
-              <w:t>14</w:t>
+              <w:t>15</w:t>
             </w:r>
             <w:r>
               <w:rPr>
@@ -1507,7 +1509,7 @@
               <w:lang w:eastAsia="cs-CZ"/>
             </w:rPr>
           </w:pPr>
-          <w:hyperlink w:anchor="_Toc469567050" w:history="1">
+          <w:hyperlink w:anchor="_Toc469602556" w:history="1">
             <w:r>
               <w:rPr>
                 <w:rStyle w:val="Hypertextovodkaz"/>
@@ -1535,7 +1537,7 @@
                 <w:noProof/>
                 <w:webHidden/>
               </w:rPr>
-              <w:instrText xml:space="preserve"> PAGEREF _Toc469567050 \h </w:instrText>
+              <w:instrText xml:space="preserve"> PAGEREF _Toc469602556 \h </w:instrText>
             </w:r>
             <w:r>
               <w:rPr>
@@ -1555,7 +1557,7 @@
                 <w:noProof/>
                 <w:webHidden/>
               </w:rPr>
-              <w:t>16</w:t>
+              <w:t>17</w:t>
             </w:r>
             <w:r>
               <w:rPr>
@@ -1580,7 +1582,7 @@
               <w:lang w:eastAsia="cs-CZ"/>
             </w:rPr>
           </w:pPr>
-          <w:hyperlink w:anchor="_Toc469567051" w:history="1">
+          <w:hyperlink w:anchor="_Toc469602557" w:history="1">
             <w:r>
               <w:rPr>
                 <w:rStyle w:val="Hypertextovodkaz"/>
@@ -1625,7 +1627,7 @@
                 <w:noProof/>
                 <w:webHidden/>
               </w:rPr>
-              <w:instrText xml:space="preserve"> PAGEREF _Toc469567051 \h </w:instrText>
+              <w:instrText xml:space="preserve"> PAGEREF _Toc469602557 \h </w:instrText>
             </w:r>
             <w:r>
               <w:rPr>
@@ -1645,7 +1647,7 @@
                 <w:noProof/>
                 <w:webHidden/>
               </w:rPr>
-              <w:t>18</w:t>
+              <w:t>19</w:t>
             </w:r>
             <w:r>
               <w:rPr>
@@ -1670,7 +1672,7 @@
               <w:lang w:eastAsia="cs-CZ"/>
             </w:rPr>
           </w:pPr>
-          <w:hyperlink w:anchor="_Toc469567052" w:history="1">
+          <w:hyperlink w:anchor="_Toc469602558" w:history="1">
             <w:r>
               <w:rPr>
                 <w:rStyle w:val="Hypertextovodkaz"/>
@@ -1715,7 +1717,7 @@
                 <w:noProof/>
                 <w:webHidden/>
               </w:rPr>
-              <w:instrText xml:space="preserve"> PAGEREF _Toc469567052 \h </w:instrText>
+              <w:instrText xml:space="preserve"> PAGEREF _Toc469602558 \h </w:instrText>
             </w:r>
             <w:r>
               <w:rPr>
@@ -1735,7 +1737,7 @@
                 <w:noProof/>
                 <w:webHidden/>
               </w:rPr>
-              <w:t>19</w:t>
+              <w:t>20</w:t>
             </w:r>
             <w:r>
               <w:rPr>
@@ -1756,7 +1758,7 @@
               <w:lang w:eastAsia="cs-CZ"/>
             </w:rPr>
           </w:pPr>
-          <w:hyperlink w:anchor="_Toc469567053" w:history="1">
+          <w:hyperlink w:anchor="_Toc469602559" w:history="1">
             <w:r>
               <w:rPr>
                 <w:rStyle w:val="Hypertextovodkaz"/>
@@ -1784,7 +1786,7 @@
                 <w:noProof/>
                 <w:webHidden/>
               </w:rPr>
-              <w:instrText xml:space="preserve"> PAGEREF _Toc469567053 \h </w:instrText>
+              <w:instrText xml:space="preserve"> PAGEREF _Toc469602559 \h </w:instrText>
             </w:r>
             <w:r>
               <w:rPr>
@@ -1804,7 +1806,7 @@
                 <w:noProof/>
                 <w:webHidden/>
               </w:rPr>
-              <w:t>19</w:t>
+              <w:t>20</w:t>
             </w:r>
             <w:r>
               <w:rPr>
@@ -1825,7 +1827,7 @@
               <w:lang w:eastAsia="cs-CZ"/>
             </w:rPr>
           </w:pPr>
-          <w:hyperlink w:anchor="_Toc469567054" w:history="1">
+          <w:hyperlink w:anchor="_Toc469602560" w:history="1">
             <w:r>
               <w:rPr>
                 <w:rStyle w:val="Hypertextovodkaz"/>
@@ -1853,7 +1855,7 @@
                 <w:noProof/>
                 <w:webHidden/>
               </w:rPr>
-              <w:instrText xml:space="preserve"> PAGEREF _Toc469567054 \h </w:instrText>
+              <w:instrText xml:space="preserve"> PAGEREF _Toc469602560 \h </w:instrText>
             </w:r>
             <w:r>
               <w:rPr>
@@ -1873,7 +1875,7 @@
                 <w:noProof/>
                 <w:webHidden/>
               </w:rPr>
-              <w:t>19</w:t>
+              <w:t>20</w:t>
             </w:r>
             <w:r>
               <w:rPr>
@@ -1894,7 +1896,7 @@
               <w:lang w:eastAsia="cs-CZ"/>
             </w:rPr>
           </w:pPr>
-          <w:hyperlink w:anchor="_Toc469567055" w:history="1">
+          <w:hyperlink w:anchor="_Toc469602561" w:history="1">
             <w:r>
               <w:rPr>
                 <w:rStyle w:val="Hypertextovodkaz"/>
@@ -1922,7 +1924,7 @@
                 <w:noProof/>
                 <w:webHidden/>
               </w:rPr>
-              <w:instrText xml:space="preserve"> PAGEREF _Toc469567055 \h </w:instrText>
+              <w:instrText xml:space="preserve"> PAGEREF _Toc469602561 \h </w:instrText>
             </w:r>
             <w:r>
               <w:rPr>
@@ -1942,7 +1944,7 @@
                 <w:noProof/>
                 <w:webHidden/>
               </w:rPr>
-              <w:t>20</w:t>
+              <w:t>21</w:t>
             </w:r>
             <w:r>
               <w:rPr>
@@ -1963,7 +1965,7 @@
               <w:lang w:eastAsia="cs-CZ"/>
             </w:rPr>
           </w:pPr>
-          <w:hyperlink w:anchor="_Toc469567056" w:history="1">
+          <w:hyperlink w:anchor="_Toc469602562" w:history="1">
             <w:r>
               <w:rPr>
                 <w:rStyle w:val="Hypertextovodkaz"/>
@@ -1991,7 +1993,7 @@
                 <w:noProof/>
                 <w:webHidden/>
               </w:rPr>
-              <w:instrText xml:space="preserve"> PAGEREF _Toc469567056 \h </w:instrText>
+              <w:instrText xml:space="preserve"> PAGEREF _Toc469602562 \h </w:instrText>
             </w:r>
             <w:r>
               <w:rPr>
@@ -2011,7 +2013,7 @@
                 <w:noProof/>
                 <w:webHidden/>
               </w:rPr>
-              <w:t>20</w:t>
+              <w:t>21</w:t>
             </w:r>
             <w:r>
               <w:rPr>
@@ -2036,7 +2038,7 @@
               <w:lang w:eastAsia="cs-CZ"/>
             </w:rPr>
           </w:pPr>
-          <w:hyperlink w:anchor="_Toc469567057" w:history="1">
+          <w:hyperlink w:anchor="_Toc469602563" w:history="1">
             <w:r>
               <w:rPr>
                 <w:rStyle w:val="Hypertextovodkaz"/>
@@ -2081,7 +2083,7 @@
                 <w:noProof/>
                 <w:webHidden/>
               </w:rPr>
-              <w:instrText xml:space="preserve"> PAGEREF _Toc469567057 \h </w:instrText>
+              <w:instrText xml:space="preserve"> PAGEREF _Toc469602563 \h </w:instrText>
             </w:r>
             <w:r>
               <w:rPr>
@@ -2101,7 +2103,7 @@
                 <w:noProof/>
                 <w:webHidden/>
               </w:rPr>
-              <w:t>21</w:t>
+              <w:t>22</w:t>
             </w:r>
             <w:r>
               <w:rPr>
@@ -2126,7 +2128,7 @@
               <w:lang w:eastAsia="cs-CZ"/>
             </w:rPr>
           </w:pPr>
-          <w:hyperlink w:anchor="_Toc469567058" w:history="1">
+          <w:hyperlink w:anchor="_Toc469602564" w:history="1">
             <w:r>
               <w:rPr>
                 <w:rStyle w:val="Hypertextovodkaz"/>
@@ -2171,7 +2173,7 @@
                 <w:noProof/>
                 <w:webHidden/>
               </w:rPr>
-              <w:instrText xml:space="preserve"> PAGEREF _Toc469567058 \h </w:instrText>
+              <w:instrText xml:space="preserve"> PAGEREF _Toc469602564 \h </w:instrText>
             </w:r>
             <w:r>
               <w:rPr>
@@ -2191,7 +2193,7 @@
                 <w:noProof/>
                 <w:webHidden/>
               </w:rPr>
-              <w:t>22</w:t>
+              <w:t>23</w:t>
             </w:r>
             <w:r>
               <w:rPr>
@@ -2212,7 +2214,7 @@
               <w:lang w:eastAsia="cs-CZ"/>
             </w:rPr>
           </w:pPr>
-          <w:hyperlink w:anchor="_Toc469567059" w:history="1">
+          <w:hyperlink w:anchor="_Toc469602565" w:history="1">
             <w:r>
               <w:rPr>
                 <w:rStyle w:val="Hypertextovodkaz"/>
@@ -2240,7 +2242,7 @@
                 <w:noProof/>
                 <w:webHidden/>
               </w:rPr>
-              <w:instrText xml:space="preserve"> PAGEREF _Toc469567059 \h </w:instrText>
+              <w:instrText xml:space="preserve"> PAGEREF _Toc469602565 \h </w:instrText>
             </w:r>
             <w:r>
               <w:rPr>
@@ -2260,7 +2262,7 @@
                 <w:noProof/>
                 <w:webHidden/>
               </w:rPr>
-              <w:t>22</w:t>
+              <w:t>23</w:t>
             </w:r>
             <w:r>
               <w:rPr>
@@ -2281,7 +2283,7 @@
               <w:lang w:eastAsia="cs-CZ"/>
             </w:rPr>
           </w:pPr>
-          <w:hyperlink w:anchor="_Toc469567060" w:history="1">
+          <w:hyperlink w:anchor="_Toc469602566" w:history="1">
             <w:r>
               <w:rPr>
                 <w:rStyle w:val="Hypertextovodkaz"/>
@@ -2309,7 +2311,7 @@
                 <w:noProof/>
                 <w:webHidden/>
               </w:rPr>
-              <w:instrText xml:space="preserve"> PAGEREF _Toc469567060 \h </w:instrText>
+              <w:instrText xml:space="preserve"> PAGEREF _Toc469602566 \h </w:instrText>
             </w:r>
             <w:r>
               <w:rPr>
@@ -2329,7 +2331,7 @@
                 <w:noProof/>
                 <w:webHidden/>
               </w:rPr>
-              <w:t>22</w:t>
+              <w:t>23</w:t>
             </w:r>
             <w:r>
               <w:rPr>
@@ -2350,7 +2352,7 @@
               <w:lang w:eastAsia="cs-CZ"/>
             </w:rPr>
           </w:pPr>
-          <w:hyperlink w:anchor="_Toc469567061" w:history="1">
+          <w:hyperlink w:anchor="_Toc469602567" w:history="1">
             <w:r>
               <w:rPr>
                 <w:rStyle w:val="Hypertextovodkaz"/>
@@ -2378,7 +2380,7 @@
                 <w:noProof/>
                 <w:webHidden/>
               </w:rPr>
-              <w:instrText xml:space="preserve"> PAGEREF _Toc469567061 \h </w:instrText>
+              <w:instrText xml:space="preserve"> PAGEREF _Toc469602567 \h </w:instrText>
             </w:r>
             <w:r>
               <w:rPr>
@@ -2398,7 +2400,7 @@
                 <w:noProof/>
                 <w:webHidden/>
               </w:rPr>
-              <w:t>23</w:t>
+              <w:t>24</w:t>
             </w:r>
             <w:r>
               <w:rPr>
@@ -2419,7 +2421,7 @@
               <w:lang w:eastAsia="cs-CZ"/>
             </w:rPr>
           </w:pPr>
-          <w:hyperlink w:anchor="_Toc469567062" w:history="1">
+          <w:hyperlink w:anchor="_Toc469602568" w:history="1">
             <w:r>
               <w:rPr>
                 <w:rStyle w:val="Hypertextovodkaz"/>
@@ -2447,7 +2449,7 @@
                 <w:noProof/>
                 <w:webHidden/>
               </w:rPr>
-              <w:instrText xml:space="preserve"> PAGEREF _Toc469567062 \h </w:instrText>
+              <w:instrText xml:space="preserve"> PAGEREF _Toc469602568 \h </w:instrText>
             </w:r>
             <w:r>
               <w:rPr>
@@ -2467,7 +2469,7 @@
                 <w:noProof/>
                 <w:webHidden/>
               </w:rPr>
-              <w:t>23</w:t>
+              <w:t>24</w:t>
             </w:r>
             <w:r>
               <w:rPr>
@@ -2512,7 +2514,7 @@
           <w:lang w:val="en-GB"/>
         </w:rPr>
       </w:pPr>
-      <w:bookmarkStart w:id="0" w:name="_Toc469567034"/>
+      <w:bookmarkStart w:id="1" w:name="_Toc469602540"/>
       <w:r>
         <w:rPr>
           <w:lang w:val="en-GB"/>
@@ -2520,7 +2522,7 @@
         <w:lastRenderedPageBreak/>
         <w:t>Group policy</w:t>
       </w:r>
-      <w:bookmarkEnd w:id="0"/>
+      <w:bookmarkEnd w:id="1"/>
     </w:p>
     <w:p>
       <w:pPr>
@@ -2841,7 +2843,7 @@
           <w:lang w:val="en-US"/>
         </w:rPr>
       </w:pPr>
-      <w:bookmarkStart w:id="1" w:name="_Toc469567035"/>
+      <w:bookmarkStart w:id="2" w:name="_Toc469602541"/>
       <w:r>
         <w:rPr>
           <w:lang w:val="en-US"/>
@@ -2849,7 +2851,7 @@
         <w:lastRenderedPageBreak/>
         <w:t>SWOT analysis</w:t>
       </w:r>
-      <w:bookmarkEnd w:id="1"/>
+      <w:bookmarkEnd w:id="2"/>
     </w:p>
     <w:p>
       <w:pPr>
@@ -2859,14 +2861,14 @@
           <w:lang w:val="en-GB"/>
         </w:rPr>
       </w:pPr>
-      <w:bookmarkStart w:id="2" w:name="_Toc469567036"/>
+      <w:bookmarkStart w:id="3" w:name="_Toc469602542"/>
       <w:r>
         <w:rPr>
           <w:lang w:val="en-GB"/>
         </w:rPr>
         <w:t>Andreea Buturca</w:t>
       </w:r>
-      <w:bookmarkEnd w:id="2"/>
+      <w:bookmarkEnd w:id="3"/>
     </w:p>
     <w:p>
       <w:pPr>
@@ -3021,14 +3023,14 @@
           <w:lang w:val="en-GB"/>
         </w:rPr>
       </w:pPr>
-      <w:bookmarkStart w:id="3" w:name="_Toc469567037"/>
+      <w:bookmarkStart w:id="4" w:name="_Toc469602543"/>
       <w:r>
         <w:rPr>
           <w:lang w:val="en-GB"/>
         </w:rPr>
         <w:t>Karolina Beliharova</w:t>
       </w:r>
-      <w:bookmarkEnd w:id="3"/>
+      <w:bookmarkEnd w:id="4"/>
     </w:p>
     <w:p>
       <w:pPr>
@@ -3166,7 +3168,7 @@
           <w:lang w:val="en-GB"/>
         </w:rPr>
       </w:pPr>
-      <w:bookmarkStart w:id="4" w:name="_Toc469567038"/>
+      <w:bookmarkStart w:id="5" w:name="_Toc469602544"/>
       <w:r>
         <w:rPr>
           <w:lang w:val="en-GB"/>
@@ -3174,7 +3176,7 @@
         <w:lastRenderedPageBreak/>
         <w:t>Marek Lowy</w:t>
       </w:r>
-      <w:bookmarkEnd w:id="4"/>
+      <w:bookmarkEnd w:id="5"/>
     </w:p>
     <w:p>
       <w:pPr>
@@ -3337,7 +3339,7 @@
           <w:lang w:val="en-GB"/>
         </w:rPr>
       </w:pPr>
-      <w:bookmarkStart w:id="5" w:name="_Toc469567039"/>
+      <w:bookmarkStart w:id="6" w:name="_Toc469602545"/>
       <w:r>
         <w:rPr>
           <w:rFonts w:eastAsia="Times New Roman"/>
@@ -3345,7 +3347,7 @@
         </w:rPr>
         <w:t>Martin Janosik</w:t>
       </w:r>
-      <w:bookmarkEnd w:id="5"/>
+      <w:bookmarkEnd w:id="6"/>
     </w:p>
     <w:p>
       <w:pPr>
@@ -3516,7 +3518,7 @@
           <w:lang w:val="en-GB"/>
         </w:rPr>
       </w:pPr>
-      <w:bookmarkStart w:id="6" w:name="_Toc469567040"/>
+      <w:bookmarkStart w:id="7" w:name="_Toc469602546"/>
       <w:r>
         <w:rPr>
           <w:lang w:val="en-GB"/>
@@ -3524,7 +3526,7 @@
         <w:lastRenderedPageBreak/>
         <w:t>Team SWOT:</w:t>
       </w:r>
-      <w:bookmarkEnd w:id="6"/>
+      <w:bookmarkEnd w:id="7"/>
     </w:p>
     <w:p>
       <w:pPr>
@@ -3869,7 +3871,7 @@
           <w:lang w:val="en-GB"/>
         </w:rPr>
       </w:pPr>
-      <w:bookmarkStart w:id="7" w:name="_Toc469567041"/>
+      <w:bookmarkStart w:id="8" w:name="_Toc469602547"/>
       <w:r>
         <w:rPr>
           <w:lang w:val="en-GB"/>
@@ -3877,7 +3879,7 @@
         <w:lastRenderedPageBreak/>
         <w:t>Group roles</w:t>
       </w:r>
-      <w:bookmarkEnd w:id="7"/>
+      <w:bookmarkEnd w:id="8"/>
     </w:p>
     <w:p>
       <w:pPr>
@@ -3886,14 +3888,14 @@
           <w:lang w:val="en-GB"/>
         </w:rPr>
       </w:pPr>
-      <w:bookmarkStart w:id="8" w:name="_Toc469567042"/>
+      <w:bookmarkStart w:id="9" w:name="_Toc469602548"/>
       <w:r>
         <w:rPr>
           <w:lang w:val="en-GB"/>
         </w:rPr>
         <w:t>Andreea Buturca</w:t>
       </w:r>
-      <w:bookmarkEnd w:id="8"/>
+      <w:bookmarkEnd w:id="9"/>
     </w:p>
     <w:p>
       <w:pPr>
@@ -3962,14 +3964,14 @@
           <w:lang w:val="en-GB"/>
         </w:rPr>
       </w:pPr>
-      <w:bookmarkStart w:id="9" w:name="_Toc469567043"/>
+      <w:bookmarkStart w:id="10" w:name="_Toc469602549"/>
       <w:r>
         <w:rPr>
           <w:lang w:val="en-GB"/>
         </w:rPr>
         <w:t>Karolina Beliharova</w:t>
       </w:r>
-      <w:bookmarkEnd w:id="9"/>
+      <w:bookmarkEnd w:id="10"/>
     </w:p>
     <w:p>
       <w:pPr>
@@ -4040,14 +4042,14 @@
           <w:lang w:val="en-GB"/>
         </w:rPr>
       </w:pPr>
-      <w:bookmarkStart w:id="10" w:name="_Toc469567044"/>
+      <w:bookmarkStart w:id="11" w:name="_Toc469602550"/>
       <w:r>
         <w:rPr>
           <w:lang w:val="en-GB"/>
         </w:rPr>
         <w:t>Marek Lowy</w:t>
       </w:r>
-      <w:bookmarkEnd w:id="10"/>
+      <w:bookmarkEnd w:id="11"/>
     </w:p>
     <w:p>
       <w:pPr>
@@ -4112,14 +4114,14 @@
           <w:lang w:val="en-GB"/>
         </w:rPr>
       </w:pPr>
-      <w:bookmarkStart w:id="11" w:name="_Toc469567045"/>
+      <w:bookmarkStart w:id="12" w:name="_Toc469602551"/>
       <w:r>
         <w:rPr>
           <w:lang w:val="en-GB"/>
         </w:rPr>
         <w:t>Martin Janosik</w:t>
       </w:r>
-      <w:bookmarkEnd w:id="11"/>
+      <w:bookmarkEnd w:id="12"/>
     </w:p>
     <w:p>
       <w:pPr>
@@ -4181,7 +4183,7 @@
           <w:lang w:val="en-GB"/>
         </w:rPr>
       </w:pPr>
-      <w:bookmarkStart w:id="12" w:name="_Toc469567046"/>
+      <w:bookmarkStart w:id="13" w:name="_Toc469602552"/>
       <w:r>
         <w:rPr>
           <w:lang w:val="en-GB"/>
@@ -4189,7 +4191,7 @@
         <w:lastRenderedPageBreak/>
         <w:t>Considerations</w:t>
       </w:r>
-      <w:bookmarkEnd w:id="12"/>
+      <w:bookmarkEnd w:id="13"/>
     </w:p>
     <w:p>
       <w:pPr>
@@ -4198,14 +4200,14 @@
           <w:lang w:val="en-GB"/>
         </w:rPr>
       </w:pPr>
-      <w:bookmarkStart w:id="13" w:name="_Toc469567047"/>
+      <w:bookmarkStart w:id="14" w:name="_Toc469602553"/>
       <w:r>
         <w:rPr>
           <w:lang w:val="en-GB"/>
         </w:rPr>
         <w:t>Andreea Buturca</w:t>
       </w:r>
-      <w:bookmarkEnd w:id="13"/>
+      <w:bookmarkEnd w:id="14"/>
     </w:p>
     <w:p>
       <w:pPr>
@@ -4223,7 +4225,6 @@
         </w:rPr>
         <w:tab/>
       </w:r>
-      <w:bookmarkStart w:id="14" w:name="_GoBack"/>
       <w:r>
         <w:rPr>
           <w:rFonts w:cs="Times New Roman"/>
@@ -4400,7 +4401,6 @@
         <w:t>We didn’t spend a lot of time together doing the project because some needed a shorter period of time to work on the same amount than others, on the other hand, some are B person, others A person – me for example. As seen on Git punch card, the hours that were spent on the project differed a lot from A to B person, working hours started from 10 am, and lasted until 3 am in the morning. And I had to respect that each person is productive in different moments of the day. Moreover, in the last week, I met at school only with Karolina, because Martin and Marek left home. It was difficult to stay in contact with them, we had a lot of dead time, waiting for some group decision to be made, especially when we discovered some bugs in the system, I didn’t know if we should leave it like that, or another member could fix it. The communication and the interest reached a low level. I am aware that if we could spend more time together, doing the project, and if during the meetings, only English would be spoken, it would be a great advantage for me. And I think this thing can be improved on the next semester project.</w:t>
       </w:r>
     </w:p>
-    <w:bookmarkEnd w:id="14"/>
     <w:p>
       <w:pPr>
         <w:rPr>
@@ -4423,7 +4423,7 @@
           <w:lang w:val="en-GB"/>
         </w:rPr>
       </w:pPr>
-      <w:bookmarkStart w:id="15" w:name="_Toc469567048"/>
+      <w:bookmarkStart w:id="15" w:name="_Toc469602554"/>
       <w:r>
         <w:rPr>
           <w:lang w:val="en-GB"/>
@@ -4708,7 +4708,7 @@
           <w:lang w:val="en-GB"/>
         </w:rPr>
       </w:pPr>
-      <w:bookmarkStart w:id="16" w:name="_Toc469567049"/>
+      <w:bookmarkStart w:id="16" w:name="_Toc469602555"/>
       <w:r>
         <w:rPr>
           <w:lang w:val="en-GB"/>
@@ -4872,7 +4872,7 @@
           <w:lang w:val="en-GB"/>
         </w:rPr>
       </w:pPr>
-      <w:bookmarkStart w:id="17" w:name="_Toc469567050"/>
+      <w:bookmarkStart w:id="17" w:name="_Toc469602556"/>
       <w:r>
         <w:rPr>
           <w:lang w:val="en-GB"/>
@@ -4997,7 +4997,7 @@
           <w:lang w:val="en-GB"/>
         </w:rPr>
       </w:pPr>
-      <w:bookmarkStart w:id="18" w:name="_Toc469567051"/>
+      <w:bookmarkStart w:id="18" w:name="_Toc469602557"/>
       <w:r>
         <w:rPr>
           <w:lang w:val="en-GB"/>
@@ -5055,7 +5055,7 @@
           <w:lang w:val="en-GB"/>
         </w:rPr>
       </w:pPr>
-      <w:bookmarkStart w:id="19" w:name="_Toc469567052"/>
+      <w:bookmarkStart w:id="19" w:name="_Toc469602558"/>
       <w:r>
         <w:rPr>
           <w:lang w:val="en-GB"/>
@@ -5072,7 +5072,7 @@
           <w:lang w:val="en-GB"/>
         </w:rPr>
       </w:pPr>
-      <w:bookmarkStart w:id="20" w:name="_Toc469567053"/>
+      <w:bookmarkStart w:id="20" w:name="_Toc469602559"/>
       <w:r>
         <w:rPr>
           <w:lang w:val="en-GB"/>
@@ -5425,7 +5425,7 @@
           <w:lang w:val="en-GB"/>
         </w:rPr>
       </w:pPr>
-      <w:bookmarkStart w:id="21" w:name="_Toc469567054"/>
+      <w:bookmarkStart w:id="21" w:name="_Toc469602560"/>
       <w:r>
         <w:rPr>
           <w:lang w:val="en-GB"/>
@@ -5569,7 +5569,7 @@
           <w:lang w:val="en-GB"/>
         </w:rPr>
       </w:pPr>
-      <w:bookmarkStart w:id="22" w:name="_Toc469567055"/>
+      <w:bookmarkStart w:id="22" w:name="_Toc469602561"/>
       <w:r>
         <w:rPr>
           <w:lang w:val="en-GB"/>
@@ -5733,7 +5733,7 @@
           <w:lang w:val="en-GB"/>
         </w:rPr>
       </w:pPr>
-      <w:bookmarkStart w:id="23" w:name="_Toc469567056"/>
+      <w:bookmarkStart w:id="23" w:name="_Toc469602562"/>
       <w:r>
         <w:rPr>
           <w:lang w:val="en-GB"/>
@@ -5787,16 +5787,20 @@
         <w:rPr>
           <w:lang w:val="en-GB"/>
         </w:rPr>
-        <w:t xml:space="preserve">, </w:t>
-      </w:r>
-      <w:proofErr w:type="spellStart"/>
-      <w:r>
-        <w:rPr>
-          <w:lang w:val="en-GB"/>
-        </w:rPr>
-        <w:t>DataHandler</w:t>
-      </w:r>
-      <w:proofErr w:type="spellEnd"/>
+        <w:t>, Data</w:t>
+      </w:r>
+      <w:r>
+        <w:rPr>
+          <w:lang w:val="en-GB"/>
+        </w:rPr>
+        <w:t>-</w:t>
+      </w:r>
+      <w:r>
+        <w:rPr>
+          <w:lang w:val="en-GB"/>
+        </w:rPr>
+        <w:t>Handler</w:t>
+      </w:r>
     </w:p>
     <w:p>
       <w:pPr>
@@ -5829,7 +5833,7 @@
           <w:lang w:val="en-GB"/>
         </w:rPr>
       </w:pPr>
-      <w:bookmarkStart w:id="24" w:name="_Toc469567057"/>
+      <w:bookmarkStart w:id="24" w:name="_Toc469602563"/>
       <w:r>
         <w:rPr>
           <w:lang w:val="en-GB"/>
@@ -6133,7 +6137,7 @@
           <w:lang w:val="en-GB"/>
         </w:rPr>
       </w:pPr>
-      <w:bookmarkStart w:id="25" w:name="_Toc469567058"/>
+      <w:bookmarkStart w:id="25" w:name="_Toc469602564"/>
       <w:r>
         <w:rPr>
           <w:lang w:val="en-GB"/>
@@ -6150,7 +6154,7 @@
           <w:lang w:val="en-GB"/>
         </w:rPr>
       </w:pPr>
-      <w:bookmarkStart w:id="26" w:name="_Toc469567059"/>
+      <w:bookmarkStart w:id="26" w:name="_Toc469602565"/>
       <w:r>
         <w:rPr>
           <w:noProof/>
@@ -6250,7 +6254,7 @@
           <w:lang w:val="en-GB"/>
         </w:rPr>
       </w:pPr>
-      <w:bookmarkStart w:id="27" w:name="_Toc469567060"/>
+      <w:bookmarkStart w:id="27" w:name="_Toc469602566"/>
       <w:r>
         <w:rPr>
           <w:noProof/>
@@ -6362,7 +6366,7 @@
           <w:lang w:val="en-GB"/>
         </w:rPr>
       </w:pPr>
-      <w:bookmarkStart w:id="28" w:name="_Toc469567061"/>
+      <w:bookmarkStart w:id="28" w:name="_Toc469602567"/>
       <w:r>
         <w:rPr>
           <w:lang w:val="en-GB"/>
@@ -6462,7 +6466,83 @@
           <w:lang w:val="en-GB"/>
         </w:rPr>
       </w:pPr>
-      <w:bookmarkStart w:id="29" w:name="_Toc469567062"/>
+      <w:bookmarkStart w:id="29" w:name="_Toc469602568"/>
+      <w:r>
+        <w:rPr>
+          <w:noProof/>
+          <w:lang w:eastAsia="cs-CZ"/>
+        </w:rPr>
+        <w:drawing>
+          <wp:anchor distT="0" distB="0" distL="114300" distR="114300" simplePos="0" relativeHeight="251662336" behindDoc="1" locked="0" layoutInCell="1" allowOverlap="1" wp14:anchorId="06974186" wp14:editId="73B957F7">
+            <wp:simplePos x="0" y="0"/>
+            <wp:positionH relativeFrom="margin">
+              <wp:posOffset>-652145</wp:posOffset>
+            </wp:positionH>
+            <wp:positionV relativeFrom="paragraph">
+              <wp:posOffset>4272915</wp:posOffset>
+            </wp:positionV>
+            <wp:extent cx="7105650" cy="2352040"/>
+            <wp:effectExtent l="0" t="0" r="0" b="0"/>
+            <wp:wrapTight wrapText="bothSides">
+              <wp:wrapPolygon edited="0">
+                <wp:start x="0" y="0"/>
+                <wp:lineTo x="0" y="21343"/>
+                <wp:lineTo x="21542" y="21343"/>
+                <wp:lineTo x="21542" y="0"/>
+                <wp:lineTo x="0" y="0"/>
+              </wp:wrapPolygon>
+            </wp:wrapTight>
+            <wp:docPr id="7" name="Obrázek 7" descr="C:\Users\Karolina\Desktop\Výstřižek.PNG"/>
+            <wp:cNvGraphicFramePr>
+              <a:graphicFrameLocks xmlns:a="http://schemas.openxmlformats.org/drawingml/2006/main" noChangeAspect="1"/>
+            </wp:cNvGraphicFramePr>
+            <a:graphic xmlns:a="http://schemas.openxmlformats.org/drawingml/2006/main">
+              <a:graphicData uri="http://schemas.openxmlformats.org/drawingml/2006/picture">
+                <pic:pic xmlns:pic="http://schemas.openxmlformats.org/drawingml/2006/picture">
+                  <pic:nvPicPr>
+                    <pic:cNvPr id="0" name="Picture 1" descr="C:\Users\Karolina\Desktop\Výstřižek.PNG"/>
+                    <pic:cNvPicPr>
+                      <a:picLocks noChangeAspect="1" noChangeArrowheads="1"/>
+                    </pic:cNvPicPr>
+                  </pic:nvPicPr>
+                  <pic:blipFill>
+                    <a:blip r:embed="rId15">
+                      <a:extLst>
+                        <a:ext uri="{28A0092B-C50C-407E-A947-70E740481C1C}">
+                          <a14:useLocalDpi xmlns:a14="http://schemas.microsoft.com/office/drawing/2010/main" val="0"/>
+                        </a:ext>
+                      </a:extLst>
+                    </a:blip>
+                    <a:srcRect/>
+                    <a:stretch>
+                      <a:fillRect/>
+                    </a:stretch>
+                  </pic:blipFill>
+                  <pic:spPr bwMode="auto">
+                    <a:xfrm>
+                      <a:off x="0" y="0"/>
+                      <a:ext cx="7105650" cy="2352040"/>
+                    </a:xfrm>
+                    <a:prstGeom prst="rect">
+                      <a:avLst/>
+                    </a:prstGeom>
+                    <a:noFill/>
+                    <a:ln>
+                      <a:noFill/>
+                    </a:ln>
+                  </pic:spPr>
+                </pic:pic>
+              </a:graphicData>
+            </a:graphic>
+            <wp14:sizeRelH relativeFrom="page">
+              <wp14:pctWidth>0</wp14:pctWidth>
+            </wp14:sizeRelH>
+            <wp14:sizeRelV relativeFrom="page">
+              <wp14:pctHeight>0</wp14:pctHeight>
+            </wp14:sizeRelV>
+          </wp:anchor>
+        </w:drawing>
+      </w:r>
       <w:r>
         <w:rPr>
           <w:lang w:val="en-GB"/>
@@ -6470,13 +6550,6 @@
         <w:t>Martin Janosik</w:t>
       </w:r>
       <w:bookmarkEnd w:id="29"/>
-    </w:p>
-    <w:p>
-      <w:pPr>
-        <w:rPr>
-          <w:lang w:val="en-GB"/>
-        </w:rPr>
-      </w:pPr>
     </w:p>
     <w:p>
       <w:pPr>
@@ -6501,12 +6574,6 @@
           <w:lang w:val="en-GB"/>
         </w:rPr>
       </w:pPr>
-      <w:r>
-        <w:rPr>
-          <w:lang w:val="en-GB"/>
-        </w:rPr>
-        <w:tab/>
-      </w:r>
     </w:p>
     <w:sectPr>
       <w:pgSz w:w="11906" w:h="16838"/>
@@ -6573,7 +6640,7 @@
           <w:rPr>
             <w:noProof/>
           </w:rPr>
-          <w:t>12</w:t>
+          <w:t>24</w:t>
         </w:r>
         <w:r>
           <w:fldChar w:fldCharType="end"/>
@@ -8581,7 +8648,7 @@
 </file>
 
 <file path=customXml/itemProps1.xml><?xml version="1.0" encoding="utf-8"?>
-<ds:datastoreItem xmlns:ds="http://schemas.openxmlformats.org/officeDocument/2006/customXml" ds:itemID="{7EE193BC-1B00-42C6-82A5-C99AF294D4A7}">
+<ds:datastoreItem xmlns:ds="http://schemas.openxmlformats.org/officeDocument/2006/customXml" ds:itemID="{C48AFFAE-C831-4B02-9277-85908D9794AB}">
   <ds:schemaRefs>
     <ds:schemaRef ds:uri="http://schemas.openxmlformats.org/officeDocument/2006/bibliography"/>
   </ds:schemaRefs>

</xml_diff>